<commit_message>
ALOT of srs stuff which is good, and some camera stuff
To see what the srs changes are check the version controll
</commit_message>
<xml_diff>
--- a/Documentation/SRS.docx
+++ b/Documentation/SRS.docx
@@ -291,7 +291,7 @@
                                           <w:sz w:val="72"/>
                                           <w:szCs w:val="72"/>
                                         </w:rPr>
-                                        <w:t>Fight game (title WIP)</w:t>
+                                        <w:t>Power struggle</w:t>
                                       </w:r>
                                     </w:p>
                                   </w:sdtContent>
@@ -460,7 +460,7 @@
                                     <w:sz w:val="72"/>
                                     <w:szCs w:val="72"/>
                                   </w:rPr>
-                                  <w:t>Fight game (title WIP)</w:t>
+                                  <w:t>Power struggle</w:t>
                                 </w:r>
                               </w:p>
                             </w:sdtContent>
@@ -482,7 +482,7 @@
         </w:p>
       </w:sdtContent>
     </w:sdt>
-    <w:bookmarkStart w:id="0" w:name="_Toc150455385" w:displacedByCustomXml="next"/>
+    <w:bookmarkStart w:id="0" w:name="_Toc150889853" w:displacedByCustomXml="next"/>
     <w:sdt>
       <w:sdtPr>
         <w:rPr>
@@ -538,7 +538,7 @@
           <w:r>
             <w:fldChar w:fldCharType="separate"/>
           </w:r>
-          <w:hyperlink w:anchor="_Toc150455385" w:history="1">
+          <w:hyperlink w:anchor="_Toc150889853" w:history="1">
             <w:r>
               <w:rPr>
                 <w:rStyle w:val="Hyperlink"/>
@@ -582,7 +582,7 @@
                 <w:noProof/>
                 <w:webHidden/>
               </w:rPr>
-              <w:instrText xml:space="preserve"> PAGEREF _Toc150455385 \h </w:instrText>
+              <w:instrText xml:space="preserve"> PAGEREF _Toc150889853 \h </w:instrText>
             </w:r>
             <w:r>
               <w:rPr>
@@ -628,7 +628,7 @@
               <w14:ligatures w14:val="standardContextual"/>
             </w:rPr>
           </w:pPr>
-          <w:hyperlink w:anchor="_Toc150455386" w:history="1">
+          <w:hyperlink w:anchor="_Toc150889854" w:history="1">
             <w:r>
               <w:rPr>
                 <w:rStyle w:val="Hyperlink"/>
@@ -672,7 +672,7 @@
                 <w:noProof/>
                 <w:webHidden/>
               </w:rPr>
-              <w:instrText xml:space="preserve"> PAGEREF _Toc150455386 \h </w:instrText>
+              <w:instrText xml:space="preserve"> PAGEREF _Toc150889854 \h </w:instrText>
             </w:r>
             <w:r>
               <w:rPr>
@@ -718,7 +718,7 @@
               <w14:ligatures w14:val="standardContextual"/>
             </w:rPr>
           </w:pPr>
-          <w:hyperlink w:anchor="_Toc150455387" w:history="1">
+          <w:hyperlink w:anchor="_Toc150889855" w:history="1">
             <w:r>
               <w:rPr>
                 <w:rStyle w:val="Hyperlink"/>
@@ -762,7 +762,7 @@
                 <w:noProof/>
                 <w:webHidden/>
               </w:rPr>
-              <w:instrText xml:space="preserve"> PAGEREF _Toc150455387 \h </w:instrText>
+              <w:instrText xml:space="preserve"> PAGEREF _Toc150889855 \h </w:instrText>
             </w:r>
             <w:r>
               <w:rPr>
@@ -808,7 +808,7 @@
               <w14:ligatures w14:val="standardContextual"/>
             </w:rPr>
           </w:pPr>
-          <w:hyperlink w:anchor="_Toc150455388" w:history="1">
+          <w:hyperlink w:anchor="_Toc150889856" w:history="1">
             <w:r>
               <w:rPr>
                 <w:rStyle w:val="Hyperlink"/>
@@ -852,7 +852,7 @@
                 <w:noProof/>
                 <w:webHidden/>
               </w:rPr>
-              <w:instrText xml:space="preserve"> PAGEREF _Toc150455388 \h </w:instrText>
+              <w:instrText xml:space="preserve"> PAGEREF _Toc150889856 \h </w:instrText>
             </w:r>
             <w:r>
               <w:rPr>
@@ -898,7 +898,7 @@
               <w14:ligatures w14:val="standardContextual"/>
             </w:rPr>
           </w:pPr>
-          <w:hyperlink w:anchor="_Toc150455389" w:history="1">
+          <w:hyperlink w:anchor="_Toc150889857" w:history="1">
             <w:r>
               <w:rPr>
                 <w:rStyle w:val="Hyperlink"/>
@@ -921,7 +921,7 @@
                 <w:rStyle w:val="Hyperlink"/>
                 <w:noProof/>
               </w:rPr>
-              <w:t>Functional Requirements.</w:t>
+              <w:t>Non-Functional Requirements.</w:t>
             </w:r>
             <w:r>
               <w:rPr>
@@ -942,7 +942,7 @@
                 <w:noProof/>
                 <w:webHidden/>
               </w:rPr>
-              <w:instrText xml:space="preserve"> PAGEREF _Toc150455389 \h </w:instrText>
+              <w:instrText xml:space="preserve"> PAGEREF _Toc150889857 \h </w:instrText>
             </w:r>
             <w:r>
               <w:rPr>
@@ -988,7 +988,7 @@
               <w14:ligatures w14:val="standardContextual"/>
             </w:rPr>
           </w:pPr>
-          <w:hyperlink w:anchor="_Toc150455390" w:history="1">
+          <w:hyperlink w:anchor="_Toc150889858" w:history="1">
             <w:r>
               <w:rPr>
                 <w:rStyle w:val="Hyperlink"/>
@@ -1011,7 +1011,7 @@
                 <w:rStyle w:val="Hyperlink"/>
                 <w:noProof/>
               </w:rPr>
-              <w:t>Non-functional Requirements.</w:t>
+              <w:t>Functional Requirements.</w:t>
             </w:r>
             <w:r>
               <w:rPr>
@@ -1032,7 +1032,7 @@
                 <w:noProof/>
                 <w:webHidden/>
               </w:rPr>
-              <w:instrText xml:space="preserve"> PAGEREF _Toc150455390 \h </w:instrText>
+              <w:instrText xml:space="preserve"> PAGEREF _Toc150889858 \h </w:instrText>
             </w:r>
             <w:r>
               <w:rPr>
@@ -1052,187 +1052,7 @@
                 <w:noProof/>
                 <w:webHidden/>
               </w:rPr>
-              <w:t>4</w:t>
-            </w:r>
-            <w:r>
-              <w:rPr>
-                <w:noProof/>
-                <w:webHidden/>
-              </w:rPr>
-              <w:fldChar w:fldCharType="end"/>
-            </w:r>
-          </w:hyperlink>
-        </w:p>
-        <w:p>
-          <w:pPr>
-            <w:pStyle w:val="TOC3"/>
-            <w:tabs>
-              <w:tab w:val="left" w:pos="1320"/>
-              <w:tab w:val="right" w:leader="dot" w:pos="11510"/>
-            </w:tabs>
-            <w:rPr>
-              <w:rFonts w:cstheme="minorBidi"/>
-              <w:noProof/>
-              <w:kern w:val="2"/>
-              <w:lang w:eastAsia="ja-JP"/>
-              <w14:ligatures w14:val="standardContextual"/>
-            </w:rPr>
-          </w:pPr>
-          <w:hyperlink w:anchor="_Toc150455391" w:history="1">
-            <w:r>
-              <w:rPr>
-                <w:rStyle w:val="Hyperlink"/>
-                <w:noProof/>
-              </w:rPr>
-              <w:t>4.2.1</w:t>
-            </w:r>
-            <w:r>
-              <w:rPr>
-                <w:rFonts w:cstheme="minorBidi"/>
-                <w:noProof/>
-                <w:kern w:val="2"/>
-                <w:lang w:eastAsia="ja-JP"/>
-                <w14:ligatures w14:val="standardContextual"/>
-              </w:rPr>
-              <w:tab/>
-            </w:r>
-            <w:r>
-              <w:rPr>
-                <w:rStyle w:val="Hyperlink"/>
-                <w:noProof/>
-              </w:rPr>
-              <w:t>Player requirements.</w:t>
-            </w:r>
-            <w:r>
-              <w:rPr>
-                <w:noProof/>
-                <w:webHidden/>
-              </w:rPr>
-              <w:tab/>
-            </w:r>
-            <w:r>
-              <w:rPr>
-                <w:noProof/>
-                <w:webHidden/>
-              </w:rPr>
-              <w:fldChar w:fldCharType="begin"/>
-            </w:r>
-            <w:r>
-              <w:rPr>
-                <w:noProof/>
-                <w:webHidden/>
-              </w:rPr>
-              <w:instrText xml:space="preserve"> PAGEREF _Toc150455391 \h </w:instrText>
-            </w:r>
-            <w:r>
-              <w:rPr>
-                <w:noProof/>
-                <w:webHidden/>
-              </w:rPr>
-            </w:r>
-            <w:r>
-              <w:rPr>
-                <w:noProof/>
-                <w:webHidden/>
-              </w:rPr>
-              <w:fldChar w:fldCharType="separate"/>
-            </w:r>
-            <w:r>
-              <w:rPr>
-                <w:noProof/>
-                <w:webHidden/>
-              </w:rPr>
-              <w:t>4</w:t>
-            </w:r>
-            <w:r>
-              <w:rPr>
-                <w:noProof/>
-                <w:webHidden/>
-              </w:rPr>
-              <w:fldChar w:fldCharType="end"/>
-            </w:r>
-          </w:hyperlink>
-        </w:p>
-        <w:p>
-          <w:pPr>
-            <w:pStyle w:val="TOC3"/>
-            <w:tabs>
-              <w:tab w:val="left" w:pos="1320"/>
-              <w:tab w:val="right" w:leader="dot" w:pos="11510"/>
-            </w:tabs>
-            <w:rPr>
-              <w:rFonts w:cstheme="minorBidi"/>
-              <w:noProof/>
-              <w:kern w:val="2"/>
-              <w:lang w:eastAsia="ja-JP"/>
-              <w14:ligatures w14:val="standardContextual"/>
-            </w:rPr>
-          </w:pPr>
-          <w:hyperlink w:anchor="_Toc150455392" w:history="1">
-            <w:r>
-              <w:rPr>
-                <w:rStyle w:val="Hyperlink"/>
-                <w:noProof/>
-              </w:rPr>
-              <w:t>4.2.2</w:t>
-            </w:r>
-            <w:r>
-              <w:rPr>
-                <w:rFonts w:cstheme="minorBidi"/>
-                <w:noProof/>
-                <w:kern w:val="2"/>
-                <w:lang w:eastAsia="ja-JP"/>
-                <w14:ligatures w14:val="standardContextual"/>
-              </w:rPr>
-              <w:tab/>
-            </w:r>
-            <w:r>
-              <w:rPr>
-                <w:rStyle w:val="Hyperlink"/>
-                <w:noProof/>
-              </w:rPr>
-              <w:t>Developer requirements</w:t>
-            </w:r>
-            <w:r>
-              <w:rPr>
-                <w:noProof/>
-                <w:webHidden/>
-              </w:rPr>
-              <w:tab/>
-            </w:r>
-            <w:r>
-              <w:rPr>
-                <w:noProof/>
-                <w:webHidden/>
-              </w:rPr>
-              <w:fldChar w:fldCharType="begin"/>
-            </w:r>
-            <w:r>
-              <w:rPr>
-                <w:noProof/>
-                <w:webHidden/>
-              </w:rPr>
-              <w:instrText xml:space="preserve"> PAGEREF _Toc150455392 \h </w:instrText>
-            </w:r>
-            <w:r>
-              <w:rPr>
-                <w:noProof/>
-                <w:webHidden/>
-              </w:rPr>
-            </w:r>
-            <w:r>
-              <w:rPr>
-                <w:noProof/>
-                <w:webHidden/>
-              </w:rPr>
-              <w:fldChar w:fldCharType="separate"/>
-            </w:r>
-            <w:r>
-              <w:rPr>
-                <w:noProof/>
-                <w:webHidden/>
-              </w:rPr>
-              <w:t>4</w:t>
+              <w:t>5</w:t>
             </w:r>
             <w:r>
               <w:rPr>
@@ -1258,7 +1078,7 @@
               <w14:ligatures w14:val="standardContextual"/>
             </w:rPr>
           </w:pPr>
-          <w:hyperlink w:anchor="_Toc150455393" w:history="1">
+          <w:hyperlink w:anchor="_Toc150889859" w:history="1">
             <w:r>
               <w:rPr>
                 <w:rStyle w:val="Hyperlink"/>
@@ -1302,7 +1122,7 @@
                 <w:noProof/>
                 <w:webHidden/>
               </w:rPr>
-              <w:instrText xml:space="preserve"> PAGEREF _Toc150455393 \h </w:instrText>
+              <w:instrText xml:space="preserve"> PAGEREF _Toc150889859 \h </w:instrText>
             </w:r>
             <w:r>
               <w:rPr>
@@ -1322,187 +1142,7 @@
                 <w:noProof/>
                 <w:webHidden/>
               </w:rPr>
-              <w:t>5</w:t>
-            </w:r>
-            <w:r>
-              <w:rPr>
-                <w:noProof/>
-                <w:webHidden/>
-              </w:rPr>
-              <w:fldChar w:fldCharType="end"/>
-            </w:r>
-          </w:hyperlink>
-        </w:p>
-        <w:p>
-          <w:pPr>
-            <w:pStyle w:val="TOC1"/>
-            <w:tabs>
-              <w:tab w:val="left" w:pos="440"/>
-              <w:tab w:val="right" w:leader="dot" w:pos="11510"/>
-            </w:tabs>
-            <w:rPr>
-              <w:rFonts w:cstheme="minorBidi"/>
-              <w:noProof/>
-              <w:kern w:val="2"/>
-              <w:lang w:eastAsia="ja-JP"/>
-              <w14:ligatures w14:val="standardContextual"/>
-            </w:rPr>
-          </w:pPr>
-          <w:hyperlink w:anchor="_Toc150455394" w:history="1">
-            <w:r>
-              <w:rPr>
-                <w:rStyle w:val="Hyperlink"/>
-                <w:noProof/>
-              </w:rPr>
               <w:t>6</w:t>
-            </w:r>
-            <w:r>
-              <w:rPr>
-                <w:rFonts w:cstheme="minorBidi"/>
-                <w:noProof/>
-                <w:kern w:val="2"/>
-                <w:lang w:eastAsia="ja-JP"/>
-                <w14:ligatures w14:val="standardContextual"/>
-              </w:rPr>
-              <w:tab/>
-            </w:r>
-            <w:r>
-              <w:rPr>
-                <w:rStyle w:val="Hyperlink"/>
-                <w:noProof/>
-              </w:rPr>
-              <w:t>Activity Diagrams.</w:t>
-            </w:r>
-            <w:r>
-              <w:rPr>
-                <w:noProof/>
-                <w:webHidden/>
-              </w:rPr>
-              <w:tab/>
-            </w:r>
-            <w:r>
-              <w:rPr>
-                <w:noProof/>
-                <w:webHidden/>
-              </w:rPr>
-              <w:fldChar w:fldCharType="begin"/>
-            </w:r>
-            <w:r>
-              <w:rPr>
-                <w:noProof/>
-                <w:webHidden/>
-              </w:rPr>
-              <w:instrText xml:space="preserve"> PAGEREF _Toc150455394 \h </w:instrText>
-            </w:r>
-            <w:r>
-              <w:rPr>
-                <w:noProof/>
-                <w:webHidden/>
-              </w:rPr>
-            </w:r>
-            <w:r>
-              <w:rPr>
-                <w:noProof/>
-                <w:webHidden/>
-              </w:rPr>
-              <w:fldChar w:fldCharType="separate"/>
-            </w:r>
-            <w:r>
-              <w:rPr>
-                <w:noProof/>
-                <w:webHidden/>
-              </w:rPr>
-              <w:t>6</w:t>
-            </w:r>
-            <w:r>
-              <w:rPr>
-                <w:noProof/>
-                <w:webHidden/>
-              </w:rPr>
-              <w:fldChar w:fldCharType="end"/>
-            </w:r>
-          </w:hyperlink>
-        </w:p>
-        <w:p>
-          <w:pPr>
-            <w:pStyle w:val="TOC1"/>
-            <w:tabs>
-              <w:tab w:val="left" w:pos="440"/>
-              <w:tab w:val="right" w:leader="dot" w:pos="11510"/>
-            </w:tabs>
-            <w:rPr>
-              <w:rFonts w:cstheme="minorBidi"/>
-              <w:noProof/>
-              <w:kern w:val="2"/>
-              <w:lang w:eastAsia="ja-JP"/>
-              <w14:ligatures w14:val="standardContextual"/>
-            </w:rPr>
-          </w:pPr>
-          <w:hyperlink w:anchor="_Toc150455395" w:history="1">
-            <w:r>
-              <w:rPr>
-                <w:rStyle w:val="Hyperlink"/>
-                <w:noProof/>
-              </w:rPr>
-              <w:t>7</w:t>
-            </w:r>
-            <w:r>
-              <w:rPr>
-                <w:rFonts w:cstheme="minorBidi"/>
-                <w:noProof/>
-                <w:kern w:val="2"/>
-                <w:lang w:eastAsia="ja-JP"/>
-                <w14:ligatures w14:val="standardContextual"/>
-              </w:rPr>
-              <w:tab/>
-            </w:r>
-            <w:r>
-              <w:rPr>
-                <w:rStyle w:val="Hyperlink"/>
-                <w:noProof/>
-              </w:rPr>
-              <w:t>Testing methods</w:t>
-            </w:r>
-            <w:r>
-              <w:rPr>
-                <w:noProof/>
-                <w:webHidden/>
-              </w:rPr>
-              <w:tab/>
-            </w:r>
-            <w:r>
-              <w:rPr>
-                <w:noProof/>
-                <w:webHidden/>
-              </w:rPr>
-              <w:fldChar w:fldCharType="begin"/>
-            </w:r>
-            <w:r>
-              <w:rPr>
-                <w:noProof/>
-                <w:webHidden/>
-              </w:rPr>
-              <w:instrText xml:space="preserve"> PAGEREF _Toc150455395 \h </w:instrText>
-            </w:r>
-            <w:r>
-              <w:rPr>
-                <w:noProof/>
-                <w:webHidden/>
-              </w:rPr>
-            </w:r>
-            <w:r>
-              <w:rPr>
-                <w:noProof/>
-                <w:webHidden/>
-              </w:rPr>
-              <w:fldChar w:fldCharType="separate"/>
-            </w:r>
-            <w:r>
-              <w:rPr>
-                <w:noProof/>
-                <w:webHidden/>
-              </w:rPr>
-              <w:t>7</w:t>
             </w:r>
             <w:r>
               <w:rPr>
@@ -1538,7 +1178,7 @@
       <w:pPr>
         <w:pStyle w:val="Heading1"/>
       </w:pPr>
-      <w:bookmarkStart w:id="1" w:name="_Toc150455386"/>
+      <w:bookmarkStart w:id="1" w:name="_Toc150889854"/>
       <w:r>
         <w:lastRenderedPageBreak/>
         <w:t>Version</w:t>
@@ -1688,6 +1328,102 @@
           </w:p>
         </w:tc>
       </w:tr>
+      <w:tr>
+        <w:trPr>
+          <w:cnfStyle w:val="000000100000" w:firstRow="0" w:lastRow="0" w:firstColumn="0" w:lastColumn="0" w:oddVBand="0" w:evenVBand="0" w:oddHBand="1" w:evenHBand="0" w:firstRowFirstColumn="0" w:firstRowLastColumn="0" w:lastRowFirstColumn="0" w:lastRowLastColumn="0"/>
+        </w:trPr>
+        <w:tc>
+          <w:tcPr>
+            <w:cnfStyle w:val="001000000000" w:firstRow="0" w:lastRow="0" w:firstColumn="1" w:lastColumn="0" w:oddVBand="0" w:evenVBand="0" w:oddHBand="0" w:evenHBand="0" w:firstRowFirstColumn="0" w:firstRowLastColumn="0" w:lastRowFirstColumn="0" w:lastRowLastColumn="0"/>
+            <w:tcW w:w="1255" w:type="dxa"/>
+          </w:tcPr>
+          <w:p>
+            <w:r>
+              <w:t>V0.3</w:t>
+            </w:r>
+          </w:p>
+        </w:tc>
+        <w:tc>
+          <w:tcPr>
+            <w:tcW w:w="1620" w:type="dxa"/>
+          </w:tcPr>
+          <w:p>
+            <w:pPr>
+              <w:cnfStyle w:val="000000100000" w:firstRow="0" w:lastRow="0" w:firstColumn="0" w:lastColumn="0" w:oddVBand="0" w:evenVBand="0" w:oddHBand="1" w:evenHBand="0" w:firstRowFirstColumn="0" w:firstRowLastColumn="0" w:lastRowFirstColumn="0" w:lastRowLastColumn="0"/>
+            </w:pPr>
+            <w:r>
+              <w:t>11-12-2023</w:t>
+            </w:r>
+          </w:p>
+        </w:tc>
+        <w:tc>
+          <w:tcPr>
+            <w:tcW w:w="8635" w:type="dxa"/>
+          </w:tcPr>
+          <w:p>
+            <w:pPr>
+              <w:cnfStyle w:val="000000100000" w:firstRow="0" w:lastRow="0" w:firstColumn="0" w:lastColumn="0" w:oddVBand="0" w:evenVBand="0" w:oddHBand="1" w:evenHBand="0" w:firstRowFirstColumn="0" w:firstRowLastColumn="0" w:lastRowFirstColumn="0" w:lastRowLastColumn="0"/>
+            </w:pPr>
+            <w:r>
+              <w:t>Finalized test methods.</w:t>
+            </w:r>
+          </w:p>
+        </w:tc>
+      </w:tr>
+      <w:tr>
+        <w:tc>
+          <w:tcPr>
+            <w:cnfStyle w:val="001000000000" w:firstRow="0" w:lastRow="0" w:firstColumn="1" w:lastColumn="0" w:oddVBand="0" w:evenVBand="0" w:oddHBand="0" w:evenHBand="0" w:firstRowFirstColumn="0" w:firstRowLastColumn="0" w:lastRowFirstColumn="0" w:lastRowLastColumn="0"/>
+            <w:tcW w:w="1255" w:type="dxa"/>
+          </w:tcPr>
+          <w:p>
+            <w:r>
+              <w:t>V0.3</w:t>
+            </w:r>
+          </w:p>
+        </w:tc>
+        <w:tc>
+          <w:tcPr>
+            <w:tcW w:w="1620" w:type="dxa"/>
+          </w:tcPr>
+          <w:p>
+            <w:pPr>
+              <w:cnfStyle w:val="000000000000" w:firstRow="0" w:lastRow="0" w:firstColumn="0" w:lastColumn="0" w:oddVBand="0" w:evenVBand="0" w:oddHBand="0" w:evenHBand="0" w:firstRowFirstColumn="0" w:firstRowLastColumn="0" w:lastRowFirstColumn="0" w:lastRowLastColumn="0"/>
+            </w:pPr>
+            <w:r>
+              <w:t>11-14-2023</w:t>
+            </w:r>
+          </w:p>
+        </w:tc>
+        <w:tc>
+          <w:tcPr>
+            <w:tcW w:w="8635" w:type="dxa"/>
+          </w:tcPr>
+          <w:p>
+            <w:pPr>
+              <w:cnfStyle w:val="000000000000" w:firstRow="0" w:lastRow="0" w:firstColumn="0" w:lastColumn="0" w:oddVBand="0" w:evenVBand="0" w:oddHBand="0" w:evenHBand="0" w:firstRowFirstColumn="0" w:firstRowLastColumn="0" w:lastRowFirstColumn="0" w:lastRowLastColumn="0"/>
+            </w:pPr>
+            <w:r>
+              <w:t>Added title “Power struggle”</w:t>
+            </w:r>
+            <w:r>
+              <w:t>, removed test methods as it doesn’t belong in this document, removed sources as in this document</w:t>
+            </w:r>
+            <w:r>
+              <w:t xml:space="preserve"> there won’t be any sources used</w:t>
+            </w:r>
+            <w:r>
+              <w:t>, made functional and non-functional requirements</w:t>
+            </w:r>
+            <w:r>
+              <w:t>, wrote some brief format use cases</w:t>
+            </w:r>
+            <w:r>
+              <w:t>.</w:t>
+            </w:r>
+          </w:p>
+        </w:tc>
+      </w:tr>
     </w:tbl>
     <w:p/>
     <w:p>
@@ -1699,7 +1435,7 @@
       <w:pPr>
         <w:pStyle w:val="Heading1"/>
       </w:pPr>
-      <w:bookmarkStart w:id="2" w:name="_Toc150455387"/>
+      <w:bookmarkStart w:id="2" w:name="_Toc150889855"/>
       <w:r>
         <w:lastRenderedPageBreak/>
         <w:t>Introduction</w:t>
@@ -1711,7 +1447,52 @@
         <w:t>The goal of this document is to</w:t>
       </w:r>
       <w:r>
-        <w:t xml:space="preserve"> document requirements and Use Cases. In this document you can find the functional, non-functional requirements, brief formatted and fully dressed use cases that this game “Fight Game (name WIP)” is build upon. After reading this documentation it should be clear what functionality the game is build upon and how this works.</w:t>
+        <w:t xml:space="preserve"> document</w:t>
+      </w:r>
+      <w:r>
+        <w:t xml:space="preserve"> the</w:t>
+      </w:r>
+      <w:r>
+        <w:t xml:space="preserve"> requirements and Use Cases</w:t>
+      </w:r>
+      <w:r>
+        <w:t xml:space="preserve"> that are needed to bring </w:t>
+      </w:r>
+      <w:r>
+        <w:t xml:space="preserve">the game “Power </w:t>
+      </w:r>
+      <w:r>
+        <w:t>S</w:t>
+      </w:r>
+      <w:r>
+        <w:t xml:space="preserve">truggle” </w:t>
+      </w:r>
+      <w:r>
+        <w:t>to</w:t>
+      </w:r>
+      <w:r>
+        <w:t xml:space="preserve"> a playable state</w:t>
+      </w:r>
+      <w:r>
+        <w:t>. In this document you can find the functional, non-functional requirements, brief formatted and fully dressed use cases that this game “</w:t>
+      </w:r>
+      <w:r>
+        <w:t>Power Struggle</w:t>
+      </w:r>
+      <w:r>
+        <w:t xml:space="preserve">” is </w:t>
+      </w:r>
+      <w:r>
+        <w:t>built</w:t>
+      </w:r>
+      <w:r>
+        <w:t xml:space="preserve"> upon. After reading this documentation it should be clear what functionality the game is </w:t>
+      </w:r>
+      <w:r>
+        <w:t>built</w:t>
+      </w:r>
+      <w:r>
+        <w:t xml:space="preserve"> upon.</w:t>
       </w:r>
     </w:p>
     <w:p>
@@ -1723,7 +1504,7 @@
       <w:pPr>
         <w:pStyle w:val="Heading1"/>
       </w:pPr>
-      <w:bookmarkStart w:id="3" w:name="_Toc150455388"/>
+      <w:bookmarkStart w:id="3" w:name="_Toc150889856"/>
       <w:r>
         <w:lastRenderedPageBreak/>
         <w:t>Requirements</w:t>
@@ -1732,14 +1513,23 @@
     </w:p>
     <w:p>
       <w:r>
-        <w:t xml:space="preserve">In this chapter both the functional and non-functional requirements are going to be described. </w:t>
+        <w:t xml:space="preserve">In this chapter both the functional and non-functional requirements </w:t>
+      </w:r>
+      <w:r>
+        <w:t>will</w:t>
+      </w:r>
+      <w:r>
+        <w:t xml:space="preserve"> be described. </w:t>
       </w:r>
     </w:p>
     <w:p>
       <w:pPr>
         <w:pStyle w:val="Heading2"/>
       </w:pPr>
-      <w:bookmarkStart w:id="4" w:name="_Toc150455389"/>
+      <w:bookmarkStart w:id="4" w:name="_Toc150889857"/>
+      <w:r>
+        <w:t>Non-</w:t>
+      </w:r>
       <w:r>
         <w:t>Functional Requirements.</w:t>
       </w:r>
@@ -1752,8 +1542,8 @@
         <w:tblLook w:val="04A0" w:firstRow="1" w:lastRow="0" w:firstColumn="1" w:lastColumn="0" w:noHBand="0" w:noVBand="1"/>
       </w:tblPr>
       <w:tblGrid>
-        <w:gridCol w:w="5755"/>
-        <w:gridCol w:w="5755"/>
+        <w:gridCol w:w="1705"/>
+        <w:gridCol w:w="9805"/>
       </w:tblGrid>
       <w:tr>
         <w:trPr>
@@ -1762,18 +1552,33 @@
         <w:tc>
           <w:tcPr>
             <w:cnfStyle w:val="001000000000" w:firstRow="0" w:lastRow="0" w:firstColumn="1" w:lastColumn="0" w:oddVBand="0" w:evenVBand="0" w:oddHBand="0" w:evenHBand="0" w:firstRowFirstColumn="0" w:firstRowLastColumn="0" w:lastRowFirstColumn="0" w:lastRowLastColumn="0"/>
-            <w:tcW w:w="5755" w:type="dxa"/>
+            <w:tcW w:w="1705" w:type="dxa"/>
           </w:tcPr>
-          <w:p/>
+          <w:p>
+            <w:r>
+              <w:t>Performance</w:t>
+            </w:r>
+          </w:p>
         </w:tc>
         <w:tc>
           <w:tcPr>
-            <w:tcW w:w="5755" w:type="dxa"/>
+            <w:tcW w:w="9805" w:type="dxa"/>
           </w:tcPr>
           <w:p>
             <w:pPr>
               <w:cnfStyle w:val="100000000000" w:firstRow="1" w:lastRow="0" w:firstColumn="0" w:lastColumn="0" w:oddVBand="0" w:evenVBand="0" w:oddHBand="0" w:evenHBand="0" w:firstRowFirstColumn="0" w:firstRowLastColumn="0" w:lastRowFirstColumn="0" w:lastRowLastColumn="0"/>
+              <w:rPr>
+                <w:b w:val="0"/>
+                <w:bCs w:val="0"/>
+              </w:rPr>
             </w:pPr>
+            <w:r>
+              <w:rPr>
+                <w:b w:val="0"/>
+                <w:bCs w:val="0"/>
+              </w:rPr>
+              <w:t>The game must be able to run in at least 24 frames per second, even for computers that aren’t the best.</w:t>
+            </w:r>
           </w:p>
         </w:tc>
       </w:tr>
@@ -1781,45 +1586,615 @@
         <w:tc>
           <w:tcPr>
             <w:cnfStyle w:val="001000000000" w:firstRow="0" w:lastRow="0" w:firstColumn="1" w:lastColumn="0" w:oddVBand="0" w:evenVBand="0" w:oddHBand="0" w:evenHBand="0" w:firstRowFirstColumn="0" w:firstRowLastColumn="0" w:lastRowFirstColumn="0" w:lastRowLastColumn="0"/>
-            <w:tcW w:w="5755" w:type="dxa"/>
+            <w:tcW w:w="1705" w:type="dxa"/>
           </w:tcPr>
-          <w:p/>
+          <w:p>
+            <w:r>
+              <w:t>Security</w:t>
+            </w:r>
+          </w:p>
         </w:tc>
         <w:tc>
           <w:tcPr>
-            <w:tcW w:w="5755" w:type="dxa"/>
+            <w:tcW w:w="9805" w:type="dxa"/>
           </w:tcPr>
           <w:p>
             <w:pPr>
               <w:cnfStyle w:val="000000000000" w:firstRow="0" w:lastRow="0" w:firstColumn="0" w:lastColumn="0" w:oddVBand="0" w:evenVBand="0" w:oddHBand="0" w:evenHBand="0" w:firstRowFirstColumn="0" w:firstRowLastColumn="0" w:lastRowFirstColumn="0" w:lastRowLastColumn="0"/>
             </w:pPr>
+            <w:r>
+              <w:t xml:space="preserve">When the game gets online play </w:t>
+            </w:r>
+            <w:r>
+              <w:t>through</w:t>
+            </w:r>
+            <w:r>
+              <w:t xml:space="preserve"> </w:t>
+            </w:r>
+            <w:r>
+              <w:t>peer-to-peer</w:t>
+            </w:r>
+            <w:r>
+              <w:t xml:space="preserve"> connection there should be absolutely no way to access the </w:t>
+            </w:r>
+            <w:r>
+              <w:t>opponent’s</w:t>
+            </w:r>
+            <w:r>
+              <w:t xml:space="preserve"> </w:t>
+            </w:r>
+            <w:r>
+              <w:t xml:space="preserve">IP, home addresses and other sensitive information. </w:t>
+            </w:r>
+          </w:p>
+        </w:tc>
+      </w:tr>
+      <w:tr>
+        <w:tc>
+          <w:tcPr>
+            <w:cnfStyle w:val="001000000000" w:firstRow="0" w:lastRow="0" w:firstColumn="1" w:lastColumn="0" w:oddVBand="0" w:evenVBand="0" w:oddHBand="0" w:evenHBand="0" w:firstRowFirstColumn="0" w:firstRowLastColumn="0" w:lastRowFirstColumn="0" w:lastRowLastColumn="0"/>
+            <w:tcW w:w="1705" w:type="dxa"/>
+          </w:tcPr>
+          <w:p>
+            <w:r>
+              <w:t>Reliability</w:t>
+            </w:r>
+          </w:p>
+        </w:tc>
+        <w:tc>
+          <w:tcPr>
+            <w:tcW w:w="9805" w:type="dxa"/>
+          </w:tcPr>
+          <w:p>
+            <w:pPr>
+              <w:cnfStyle w:val="000000000000" w:firstRow="0" w:lastRow="0" w:firstColumn="0" w:lastColumn="0" w:oddVBand="0" w:evenVBand="0" w:oddHBand="0" w:evenHBand="0" w:firstRowFirstColumn="0" w:firstRowLastColumn="0" w:lastRowFirstColumn="0" w:lastRowLastColumn="0"/>
+            </w:pPr>
+            <w:r>
+              <w:t>While playing there should be no game crashes. The code needs</w:t>
+            </w:r>
+            <w:r>
+              <w:t xml:space="preserve"> to be simple so that unexpected crashes can be so close to 0 as possible.</w:t>
+            </w:r>
+          </w:p>
+        </w:tc>
+      </w:tr>
+      <w:tr>
+        <w:tc>
+          <w:tcPr>
+            <w:cnfStyle w:val="001000000000" w:firstRow="0" w:lastRow="0" w:firstColumn="1" w:lastColumn="0" w:oddVBand="0" w:evenVBand="0" w:oddHBand="0" w:evenHBand="0" w:firstRowFirstColumn="0" w:firstRowLastColumn="0" w:lastRowFirstColumn="0" w:lastRowLastColumn="0"/>
+            <w:tcW w:w="1705" w:type="dxa"/>
+          </w:tcPr>
+          <w:p>
+            <w:r>
+              <w:t>Scalability</w:t>
+            </w:r>
+          </w:p>
+        </w:tc>
+        <w:tc>
+          <w:tcPr>
+            <w:tcW w:w="9805" w:type="dxa"/>
+          </w:tcPr>
+          <w:p>
+            <w:pPr>
+              <w:cnfStyle w:val="000000000000" w:firstRow="0" w:lastRow="0" w:firstColumn="0" w:lastColumn="0" w:oddVBand="0" w:evenVBand="0" w:oddHBand="0" w:evenHBand="0" w:firstRowFirstColumn="0" w:firstRowLastColumn="0" w:lastRowFirstColumn="0" w:lastRowLastColumn="0"/>
+            </w:pPr>
+            <w:r>
+              <w:t>To make the project scalable, a GitHub project will be used where I can make a plan board which will make clear to me what is yet to be done and what needs to be done.</w:t>
+            </w:r>
+          </w:p>
+        </w:tc>
+      </w:tr>
+      <w:tr>
+        <w:tc>
+          <w:tcPr>
+            <w:cnfStyle w:val="001000000000" w:firstRow="0" w:lastRow="0" w:firstColumn="1" w:lastColumn="0" w:oddVBand="0" w:evenVBand="0" w:oddHBand="0" w:evenHBand="0" w:firstRowFirstColumn="0" w:firstRowLastColumn="0" w:lastRowFirstColumn="0" w:lastRowLastColumn="0"/>
+            <w:tcW w:w="1705" w:type="dxa"/>
+          </w:tcPr>
+          <w:p>
+            <w:r>
+              <w:t>Usability</w:t>
+            </w:r>
+          </w:p>
+        </w:tc>
+        <w:tc>
+          <w:tcPr>
+            <w:tcW w:w="9805" w:type="dxa"/>
+          </w:tcPr>
+          <w:p>
+            <w:pPr>
+              <w:cnfStyle w:val="000000000000" w:firstRow="0" w:lastRow="0" w:firstColumn="0" w:lastColumn="0" w:oddVBand="0" w:evenVBand="0" w:oddHBand="0" w:evenHBand="0" w:firstRowFirstColumn="0" w:firstRowLastColumn="0" w:lastRowFirstColumn="0" w:lastRowLastColumn="0"/>
+            </w:pPr>
+            <w:r>
+              <w:t xml:space="preserve">The game should follow a clear button layout that can be adjusted towards the players liking. </w:t>
+            </w:r>
+          </w:p>
+          <w:p>
+            <w:pPr>
+              <w:cnfStyle w:val="000000000000" w:firstRow="0" w:lastRow="0" w:firstColumn="0" w:lastColumn="0" w:oddVBand="0" w:evenVBand="0" w:oddHBand="0" w:evenHBand="0" w:firstRowFirstColumn="0" w:firstRowLastColumn="0" w:lastRowFirstColumn="0" w:lastRowLastColumn="0"/>
+            </w:pPr>
+          </w:p>
+          <w:p>
+            <w:pPr>
+              <w:cnfStyle w:val="000000000000" w:firstRow="0" w:lastRow="0" w:firstColumn="0" w:lastColumn="0" w:oddVBand="0" w:evenVBand="0" w:oddHBand="0" w:evenHBand="0" w:firstRowFirstColumn="0" w:firstRowLastColumn="0" w:lastRowFirstColumn="0" w:lastRowLastColumn="0"/>
+            </w:pPr>
+            <w:r>
+              <w:t xml:space="preserve">The UI also needs to be </w:t>
+            </w:r>
+            <w:r>
+              <w:t>clear, compact, and organized;</w:t>
+            </w:r>
+            <w:r>
+              <w:t xml:space="preserve"> </w:t>
+            </w:r>
+            <w:r>
+              <w:t>a beginner should be able to browse through the menus and not be lost</w:t>
+            </w:r>
+            <w:r>
+              <w:t>.</w:t>
+            </w:r>
+            <w:r>
+              <w:t xml:space="preserve"> </w:t>
+            </w:r>
+            <w:r>
+              <w:t>Everything that a player would need to customize their experience should be present in the menus.</w:t>
+            </w:r>
           </w:p>
         </w:tc>
       </w:tr>
     </w:tbl>
     <w:p/>
     <w:p>
-      <w:pPr>
-        <w:pStyle w:val="Heading2"/>
-      </w:pPr>
-      <w:bookmarkStart w:id="5" w:name="_Toc150455390"/>
-      <w:r>
-        <w:t>Non-functional Requirements.</w:t>
-      </w:r>
-      <w:bookmarkEnd w:id="5"/>
-      <w:r>
-        <w:t xml:space="preserve"> </w:t>
-      </w:r>
-    </w:p>
-    <w:p>
-      <w:r>
-        <w:t>Non-Functional Requirements describe what an actor should be able to do to correctly function through the application.</w:t>
+      <w:r>
+        <w:br w:type="page"/>
       </w:r>
     </w:p>
     <w:p/>
     <w:p>
-      <w:r>
-        <w:t>Actor</w:t>
+      <w:pPr>
+        <w:pStyle w:val="Heading2"/>
+      </w:pPr>
+      <w:bookmarkStart w:id="5" w:name="_Toc150889858"/>
+      <w:r>
+        <w:t>F</w:t>
+      </w:r>
+      <w:r>
+        <w:t>unctional Requirements.</w:t>
+      </w:r>
+      <w:bookmarkEnd w:id="5"/>
+      <w:r>
+        <w:t xml:space="preserve"> </w:t>
+      </w:r>
+    </w:p>
+    <w:p>
+      <w:r>
+        <w:t>Non-Functional Requirements describe what an actor should be able to do to correctly function through the application.</w:t>
+      </w:r>
+    </w:p>
+    <w:tbl>
+      <w:tblPr>
+        <w:tblStyle w:val="ListTable3-Accent1"/>
+        <w:tblW w:w="0" w:type="auto"/>
+        <w:tblLook w:val="04A0" w:firstRow="1" w:lastRow="0" w:firstColumn="1" w:lastColumn="0" w:noHBand="0" w:noVBand="1"/>
+      </w:tblPr>
+      <w:tblGrid>
+        <w:gridCol w:w="7138"/>
+        <w:gridCol w:w="3837"/>
+      </w:tblGrid>
+      <w:tr>
+        <w:trPr>
+          <w:cnfStyle w:val="100000000000" w:firstRow="1" w:lastRow="0" w:firstColumn="0" w:lastColumn="0" w:oddVBand="0" w:evenVBand="0" w:oddHBand="0" w:evenHBand="0" w:firstRowFirstColumn="0" w:firstRowLastColumn="0" w:lastRowFirstColumn="0" w:lastRowLastColumn="0"/>
+        </w:trPr>
+        <w:tc>
+          <w:tcPr>
+            <w:cnfStyle w:val="001000000100" w:firstRow="0" w:lastRow="0" w:firstColumn="1" w:lastColumn="0" w:oddVBand="0" w:evenVBand="0" w:oddHBand="0" w:evenHBand="0" w:firstRowFirstColumn="1" w:firstRowLastColumn="0" w:lastRowFirstColumn="0" w:lastRowLastColumn="0"/>
+            <w:tcW w:w="7138" w:type="dxa"/>
+          </w:tcPr>
+          <w:p>
+            <w:r>
+              <w:t>Requirement</w:t>
+            </w:r>
+          </w:p>
+        </w:tc>
+        <w:tc>
+          <w:tcPr>
+            <w:tcW w:w="3837" w:type="dxa"/>
+          </w:tcPr>
+          <w:p>
+            <w:pPr>
+              <w:cnfStyle w:val="100000000000" w:firstRow="1" w:lastRow="0" w:firstColumn="0" w:lastColumn="0" w:oddVBand="0" w:evenVBand="0" w:oddHBand="0" w:evenHBand="0" w:firstRowFirstColumn="0" w:firstRowLastColumn="0" w:lastRowFirstColumn="0" w:lastRowLastColumn="0"/>
+            </w:pPr>
+            <w:r>
+              <w:t>Priority</w:t>
+            </w:r>
+          </w:p>
+        </w:tc>
+      </w:tr>
+      <w:tr>
+        <w:trPr>
+          <w:cnfStyle w:val="000000100000" w:firstRow="0" w:lastRow="0" w:firstColumn="0" w:lastColumn="0" w:oddVBand="0" w:evenVBand="0" w:oddHBand="1" w:evenHBand="0" w:firstRowFirstColumn="0" w:firstRowLastColumn="0" w:lastRowFirstColumn="0" w:lastRowLastColumn="0"/>
+        </w:trPr>
+        <w:tc>
+          <w:tcPr>
+            <w:cnfStyle w:val="001000000000" w:firstRow="0" w:lastRow="0" w:firstColumn="1" w:lastColumn="0" w:oddVBand="0" w:evenVBand="0" w:oddHBand="0" w:evenHBand="0" w:firstRowFirstColumn="0" w:firstRowLastColumn="0" w:lastRowFirstColumn="0" w:lastRowLastColumn="0"/>
+            <w:tcW w:w="7138" w:type="dxa"/>
+          </w:tcPr>
+          <w:p>
+            <w:r>
+              <w:t>As a player I want to be able to move my character using either WASD, a joystick, a d-pad or hitbox so that I can interact with the game.</w:t>
+            </w:r>
+          </w:p>
+        </w:tc>
+        <w:tc>
+          <w:tcPr>
+            <w:tcW w:w="3837" w:type="dxa"/>
+          </w:tcPr>
+          <w:p>
+            <w:pPr>
+              <w:cnfStyle w:val="000000100000" w:firstRow="0" w:lastRow="0" w:firstColumn="0" w:lastColumn="0" w:oddVBand="0" w:evenVBand="0" w:oddHBand="1" w:evenHBand="0" w:firstRowFirstColumn="0" w:firstRowLastColumn="0" w:lastRowFirstColumn="0" w:lastRowLastColumn="0"/>
+            </w:pPr>
+            <w:r>
+              <w:t>Very High</w:t>
+            </w:r>
+          </w:p>
+        </w:tc>
+      </w:tr>
+      <w:tr>
+        <w:tc>
+          <w:tcPr>
+            <w:cnfStyle w:val="001000000000" w:firstRow="0" w:lastRow="0" w:firstColumn="1" w:lastColumn="0" w:oddVBand="0" w:evenVBand="0" w:oddHBand="0" w:evenHBand="0" w:firstRowFirstColumn="0" w:firstRowLastColumn="0" w:lastRowFirstColumn="0" w:lastRowLastColumn="0"/>
+            <w:tcW w:w="7138" w:type="dxa"/>
+          </w:tcPr>
+          <w:p>
+            <w:r>
+              <w:t>As a player I want to be able to cast an attack using either assigned or custom button layouts so that I can deal damage</w:t>
+            </w:r>
+            <w:r>
+              <w:t xml:space="preserve"> and perform combo’s</w:t>
+            </w:r>
+            <w:r>
+              <w:t>.</w:t>
+            </w:r>
+          </w:p>
+        </w:tc>
+        <w:tc>
+          <w:tcPr>
+            <w:tcW w:w="3837" w:type="dxa"/>
+          </w:tcPr>
+          <w:p>
+            <w:pPr>
+              <w:cnfStyle w:val="000000000000" w:firstRow="0" w:lastRow="0" w:firstColumn="0" w:lastColumn="0" w:oddVBand="0" w:evenVBand="0" w:oddHBand="0" w:evenHBand="0" w:firstRowFirstColumn="0" w:firstRowLastColumn="0" w:lastRowFirstColumn="0" w:lastRowLastColumn="0"/>
+            </w:pPr>
+            <w:r>
+              <w:t>Very High</w:t>
+            </w:r>
+          </w:p>
+        </w:tc>
+      </w:tr>
+      <w:tr>
+        <w:trPr>
+          <w:cnfStyle w:val="000000100000" w:firstRow="0" w:lastRow="0" w:firstColumn="0" w:lastColumn="0" w:oddVBand="0" w:evenVBand="0" w:oddHBand="1" w:evenHBand="0" w:firstRowFirstColumn="0" w:firstRowLastColumn="0" w:lastRowFirstColumn="0" w:lastRowLastColumn="0"/>
+        </w:trPr>
+        <w:tc>
+          <w:tcPr>
+            <w:cnfStyle w:val="001000000000" w:firstRow="0" w:lastRow="0" w:firstColumn="1" w:lastColumn="0" w:oddVBand="0" w:evenVBand="0" w:oddHBand="0" w:evenHBand="0" w:firstRowFirstColumn="0" w:firstRowLastColumn="0" w:lastRowFirstColumn="0" w:lastRowLastColumn="0"/>
+            <w:tcW w:w="7138" w:type="dxa"/>
+          </w:tcPr>
+          <w:p>
+            <w:r>
+              <w:t>As a player I want my attacks to stun my opponent so that I can make a combo using several different attacks.</w:t>
+            </w:r>
+          </w:p>
+        </w:tc>
+        <w:tc>
+          <w:tcPr>
+            <w:tcW w:w="3837" w:type="dxa"/>
+          </w:tcPr>
+          <w:p>
+            <w:pPr>
+              <w:cnfStyle w:val="000000100000" w:firstRow="0" w:lastRow="0" w:firstColumn="0" w:lastColumn="0" w:oddVBand="0" w:evenVBand="0" w:oddHBand="1" w:evenHBand="0" w:firstRowFirstColumn="0" w:firstRowLastColumn="0" w:lastRowFirstColumn="0" w:lastRowLastColumn="0"/>
+            </w:pPr>
+            <w:r>
+              <w:t>Very High</w:t>
+            </w:r>
+          </w:p>
+        </w:tc>
+      </w:tr>
+      <w:tr>
+        <w:tc>
+          <w:tcPr>
+            <w:cnfStyle w:val="001000000000" w:firstRow="0" w:lastRow="0" w:firstColumn="1" w:lastColumn="0" w:oddVBand="0" w:evenVBand="0" w:oddHBand="0" w:evenHBand="0" w:firstRowFirstColumn="0" w:firstRowLastColumn="0" w:lastRowFirstColumn="0" w:lastRowLastColumn="0"/>
+            <w:tcW w:w="7138" w:type="dxa"/>
+          </w:tcPr>
+          <w:p>
+            <w:r>
+              <w:t>As a player I want to be able to block damage with either an assigned button or custom button so that I can evade damage and give myself time to strategize.</w:t>
+            </w:r>
+          </w:p>
+        </w:tc>
+        <w:tc>
+          <w:tcPr>
+            <w:tcW w:w="3837" w:type="dxa"/>
+          </w:tcPr>
+          <w:p>
+            <w:pPr>
+              <w:cnfStyle w:val="000000000000" w:firstRow="0" w:lastRow="0" w:firstColumn="0" w:lastColumn="0" w:oddVBand="0" w:evenVBand="0" w:oddHBand="0" w:evenHBand="0" w:firstRowFirstColumn="0" w:firstRowLastColumn="0" w:lastRowFirstColumn="0" w:lastRowLastColumn="0"/>
+            </w:pPr>
+            <w:r>
+              <w:t>Very High</w:t>
+            </w:r>
+          </w:p>
+        </w:tc>
+      </w:tr>
+      <w:tr>
+        <w:trPr>
+          <w:cnfStyle w:val="000000100000" w:firstRow="0" w:lastRow="0" w:firstColumn="0" w:lastColumn="0" w:oddVBand="0" w:evenVBand="0" w:oddHBand="1" w:evenHBand="0" w:firstRowFirstColumn="0" w:firstRowLastColumn="0" w:lastRowFirstColumn="0" w:lastRowLastColumn="0"/>
+        </w:trPr>
+        <w:tc>
+          <w:tcPr>
+            <w:cnfStyle w:val="001000000000" w:firstRow="0" w:lastRow="0" w:firstColumn="1" w:lastColumn="0" w:oddVBand="0" w:evenVBand="0" w:oddHBand="0" w:evenHBand="0" w:firstRowFirstColumn="0" w:firstRowLastColumn="0" w:lastRowFirstColumn="0" w:lastRowLastColumn="0"/>
+            <w:tcW w:w="7138" w:type="dxa"/>
+          </w:tcPr>
+          <w:p>
+            <w:r>
+              <w:t>As a player I want to have UI that can tell me useful information (Health, super meter, rounds won lost or left, and if applicable any meters regarding my passive) so that I can know the information I want to know.</w:t>
+            </w:r>
+          </w:p>
+        </w:tc>
+        <w:tc>
+          <w:tcPr>
+            <w:tcW w:w="3837" w:type="dxa"/>
+          </w:tcPr>
+          <w:p>
+            <w:pPr>
+              <w:cnfStyle w:val="000000100000" w:firstRow="0" w:lastRow="0" w:firstColumn="0" w:lastColumn="0" w:oddVBand="0" w:evenVBand="0" w:oddHBand="1" w:evenHBand="0" w:firstRowFirstColumn="0" w:firstRowLastColumn="0" w:lastRowFirstColumn="0" w:lastRowLastColumn="0"/>
+            </w:pPr>
+            <w:r>
+              <w:t>Very high</w:t>
+            </w:r>
+          </w:p>
+        </w:tc>
+      </w:tr>
+      <w:tr>
+        <w:tc>
+          <w:tcPr>
+            <w:cnfStyle w:val="001000000000" w:firstRow="0" w:lastRow="0" w:firstColumn="1" w:lastColumn="0" w:oddVBand="0" w:evenVBand="0" w:oddHBand="0" w:evenHBand="0" w:firstRowFirstColumn="0" w:firstRowLastColumn="0" w:lastRowFirstColumn="0" w:lastRowLastColumn="0"/>
+            <w:tcW w:w="7138" w:type="dxa"/>
+          </w:tcPr>
+          <w:p>
+            <w:r>
+              <w:t>As a player I want the game to end when my opponent’s health drops down to zero so that I can win the game.</w:t>
+            </w:r>
+          </w:p>
+        </w:tc>
+        <w:tc>
+          <w:tcPr>
+            <w:tcW w:w="3837" w:type="dxa"/>
+          </w:tcPr>
+          <w:p>
+            <w:pPr>
+              <w:cnfStyle w:val="000000000000" w:firstRow="0" w:lastRow="0" w:firstColumn="0" w:lastColumn="0" w:oddVBand="0" w:evenVBand="0" w:oddHBand="0" w:evenHBand="0" w:firstRowFirstColumn="0" w:firstRowLastColumn="0" w:lastRowFirstColumn="0" w:lastRowLastColumn="0"/>
+            </w:pPr>
+            <w:r>
+              <w:t>Very High</w:t>
+            </w:r>
+          </w:p>
+        </w:tc>
+      </w:tr>
+      <w:tr>
+        <w:trPr>
+          <w:cnfStyle w:val="000000100000" w:firstRow="0" w:lastRow="0" w:firstColumn="0" w:lastColumn="0" w:oddVBand="0" w:evenVBand="0" w:oddHBand="1" w:evenHBand="0" w:firstRowFirstColumn="0" w:firstRowLastColumn="0" w:lastRowFirstColumn="0" w:lastRowLastColumn="0"/>
+        </w:trPr>
+        <w:tc>
+          <w:tcPr>
+            <w:cnfStyle w:val="001000000000" w:firstRow="0" w:lastRow="0" w:firstColumn="1" w:lastColumn="0" w:oddVBand="0" w:evenVBand="0" w:oddHBand="0" w:evenHBand="0" w:firstRowFirstColumn="0" w:firstRowLastColumn="0" w:lastRowFirstColumn="0" w:lastRowLastColumn="0"/>
+            <w:tcW w:w="7138" w:type="dxa"/>
+          </w:tcPr>
+          <w:p>
+            <w:r>
+              <w:t xml:space="preserve">As a player I want to have a menu where I can </w:t>
+            </w:r>
+            <w:r>
+              <w:t>select whether I want to play multiplayer or single player or change my settings</w:t>
+            </w:r>
+            <w:r>
+              <w:t xml:space="preserve"> so that I can navigate properly through the game.</w:t>
+            </w:r>
+          </w:p>
+        </w:tc>
+        <w:tc>
+          <w:tcPr>
+            <w:tcW w:w="3837" w:type="dxa"/>
+          </w:tcPr>
+          <w:p>
+            <w:pPr>
+              <w:cnfStyle w:val="000000100000" w:firstRow="0" w:lastRow="0" w:firstColumn="0" w:lastColumn="0" w:oddVBand="0" w:evenVBand="0" w:oddHBand="1" w:evenHBand="0" w:firstRowFirstColumn="0" w:firstRowLastColumn="0" w:lastRowFirstColumn="0" w:lastRowLastColumn="0"/>
+            </w:pPr>
+            <w:r>
+              <w:t>High</w:t>
+            </w:r>
+          </w:p>
+        </w:tc>
+      </w:tr>
+      <w:tr>
+        <w:tc>
+          <w:tcPr>
+            <w:cnfStyle w:val="001000000000" w:firstRow="0" w:lastRow="0" w:firstColumn="1" w:lastColumn="0" w:oddVBand="0" w:evenVBand="0" w:oddHBand="0" w:evenHBand="0" w:firstRowFirstColumn="0" w:firstRowLastColumn="0" w:lastRowFirstColumn="0" w:lastRowLastColumn="0"/>
+            <w:tcW w:w="7138" w:type="dxa"/>
+          </w:tcPr>
+          <w:p>
+            <w:r>
+              <w:t>As a player I want the game to have high security so that when I connect to a match I don’t have to worry about my opponent stealing sensitive information</w:t>
+            </w:r>
+          </w:p>
+        </w:tc>
+        <w:tc>
+          <w:tcPr>
+            <w:tcW w:w="3837" w:type="dxa"/>
+          </w:tcPr>
+          <w:p>
+            <w:pPr>
+              <w:cnfStyle w:val="000000000000" w:firstRow="0" w:lastRow="0" w:firstColumn="0" w:lastColumn="0" w:oddVBand="0" w:evenVBand="0" w:oddHBand="0" w:evenHBand="0" w:firstRowFirstColumn="0" w:firstRowLastColumn="0" w:lastRowFirstColumn="0" w:lastRowLastColumn="0"/>
+            </w:pPr>
+            <w:r>
+              <w:t>High</w:t>
+            </w:r>
+          </w:p>
+        </w:tc>
+      </w:tr>
+      <w:tr>
+        <w:trPr>
+          <w:cnfStyle w:val="000000100000" w:firstRow="0" w:lastRow="0" w:firstColumn="0" w:lastColumn="0" w:oddVBand="0" w:evenVBand="0" w:oddHBand="1" w:evenHBand="0" w:firstRowFirstColumn="0" w:firstRowLastColumn="0" w:lastRowFirstColumn="0" w:lastRowLastColumn="0"/>
+        </w:trPr>
+        <w:tc>
+          <w:tcPr>
+            <w:cnfStyle w:val="001000000000" w:firstRow="0" w:lastRow="0" w:firstColumn="1" w:lastColumn="0" w:oddVBand="0" w:evenVBand="0" w:oddHBand="0" w:evenHBand="0" w:firstRowFirstColumn="0" w:firstRowLastColumn="0" w:lastRowFirstColumn="0" w:lastRowLastColumn="0"/>
+            <w:tcW w:w="7138" w:type="dxa"/>
+          </w:tcPr>
+          <w:p>
+            <w:r>
+              <w:t>As a player I want to have a super meter so that I can perform a super attack which will give me a flashy ending to the game or deal a lot of damage.</w:t>
+            </w:r>
+          </w:p>
+        </w:tc>
+        <w:tc>
+          <w:tcPr>
+            <w:tcW w:w="3837" w:type="dxa"/>
+          </w:tcPr>
+          <w:p>
+            <w:pPr>
+              <w:cnfStyle w:val="000000100000" w:firstRow="0" w:lastRow="0" w:firstColumn="0" w:lastColumn="0" w:oddVBand="0" w:evenVBand="0" w:oddHBand="1" w:evenHBand="0" w:firstRowFirstColumn="0" w:firstRowLastColumn="0" w:lastRowFirstColumn="0" w:lastRowLastColumn="0"/>
+            </w:pPr>
+            <w:r>
+              <w:t>High</w:t>
+            </w:r>
+          </w:p>
+        </w:tc>
+      </w:tr>
+      <w:tr>
+        <w:tc>
+          <w:tcPr>
+            <w:cnfStyle w:val="001000000000" w:firstRow="0" w:lastRow="0" w:firstColumn="1" w:lastColumn="0" w:oddVBand="0" w:evenVBand="0" w:oddHBand="0" w:evenHBand="0" w:firstRowFirstColumn="0" w:firstRowLastColumn="0" w:lastRowFirstColumn="0" w:lastRowLastColumn="0"/>
+            <w:tcW w:w="7138" w:type="dxa"/>
+          </w:tcPr>
+          <w:p>
+            <w:r>
+              <w:t xml:space="preserve">As a player I want to be able to make a medallion which will gives me buffs and transforms my gameplay </w:t>
+            </w:r>
+            <w:r>
+              <w:t>before starting a match so that I can switch up or optimize my gameplay.</w:t>
+            </w:r>
+          </w:p>
+        </w:tc>
+        <w:tc>
+          <w:tcPr>
+            <w:tcW w:w="3837" w:type="dxa"/>
+          </w:tcPr>
+          <w:p>
+            <w:pPr>
+              <w:cnfStyle w:val="000000000000" w:firstRow="0" w:lastRow="0" w:firstColumn="0" w:lastColumn="0" w:oddVBand="0" w:evenVBand="0" w:oddHBand="0" w:evenHBand="0" w:firstRowFirstColumn="0" w:firstRowLastColumn="0" w:lastRowFirstColumn="0" w:lastRowLastColumn="0"/>
+            </w:pPr>
+            <w:r>
+              <w:t>Medium</w:t>
+            </w:r>
+          </w:p>
+        </w:tc>
+      </w:tr>
+      <w:tr>
+        <w:trPr>
+          <w:cnfStyle w:val="000000100000" w:firstRow="0" w:lastRow="0" w:firstColumn="0" w:lastColumn="0" w:oddVBand="0" w:evenVBand="0" w:oddHBand="1" w:evenHBand="0" w:firstRowFirstColumn="0" w:firstRowLastColumn="0" w:lastRowFirstColumn="0" w:lastRowLastColumn="0"/>
+        </w:trPr>
+        <w:tc>
+          <w:tcPr>
+            <w:cnfStyle w:val="001000000000" w:firstRow="0" w:lastRow="0" w:firstColumn="1" w:lastColumn="0" w:oddVBand="0" w:evenVBand="0" w:oddHBand="0" w:evenHBand="0" w:firstRowFirstColumn="0" w:firstRowLastColumn="0" w:lastRowFirstColumn="0" w:lastRowLastColumn="0"/>
+            <w:tcW w:w="7138" w:type="dxa"/>
+          </w:tcPr>
+          <w:p>
+            <w:r>
+              <w:t>As a player I want to be able to perform a dash using charge from my super meter so that I can continue combo’s</w:t>
+            </w:r>
+          </w:p>
+        </w:tc>
+        <w:tc>
+          <w:tcPr>
+            <w:tcW w:w="3837" w:type="dxa"/>
+          </w:tcPr>
+          <w:p>
+            <w:pPr>
+              <w:cnfStyle w:val="000000100000" w:firstRow="0" w:lastRow="0" w:firstColumn="0" w:lastColumn="0" w:oddVBand="0" w:evenVBand="0" w:oddHBand="1" w:evenHBand="0" w:firstRowFirstColumn="0" w:firstRowLastColumn="0" w:lastRowFirstColumn="0" w:lastRowLastColumn="0"/>
+            </w:pPr>
+            <w:r>
+              <w:t>Medium</w:t>
+            </w:r>
+          </w:p>
+        </w:tc>
+      </w:tr>
+      <w:tr>
+        <w:tc>
+          <w:tcPr>
+            <w:cnfStyle w:val="001000000000" w:firstRow="0" w:lastRow="0" w:firstColumn="1" w:lastColumn="0" w:oddVBand="0" w:evenVBand="0" w:oddHBand="0" w:evenHBand="0" w:firstRowFirstColumn="0" w:firstRowLastColumn="0" w:lastRowFirstColumn="0" w:lastRowLastColumn="0"/>
+            <w:tcW w:w="7138" w:type="dxa"/>
+          </w:tcPr>
+          <w:p>
+            <w:r>
+              <w:t>As a player I want my language to be supported so that I can understand the game in my native language</w:t>
+            </w:r>
+          </w:p>
+        </w:tc>
+        <w:tc>
+          <w:tcPr>
+            <w:tcW w:w="3837" w:type="dxa"/>
+          </w:tcPr>
+          <w:p>
+            <w:pPr>
+              <w:cnfStyle w:val="000000000000" w:firstRow="0" w:lastRow="0" w:firstColumn="0" w:lastColumn="0" w:oddVBand="0" w:evenVBand="0" w:oddHBand="0" w:evenHBand="0" w:firstRowFirstColumn="0" w:firstRowLastColumn="0" w:lastRowFirstColumn="0" w:lastRowLastColumn="0"/>
+            </w:pPr>
+            <w:r>
+              <w:t>Low*</w:t>
+            </w:r>
+          </w:p>
+        </w:tc>
+      </w:tr>
+    </w:tbl>
+    <w:p>
+      <w:r>
+        <w:t>(*) Accessibility is important to me but due to lack of resources right now it just isn’t possible to do this, that’s why I gave it a low priority.</w:t>
+      </w:r>
+    </w:p>
+    <w:p>
+      <w:r>
+        <w:br w:type="page"/>
+      </w:r>
+    </w:p>
+    <w:p>
+      <w:pPr>
+        <w:pStyle w:val="Heading1"/>
+      </w:pPr>
+      <w:bookmarkStart w:id="6" w:name="_Toc150889859"/>
+      <w:r>
+        <w:lastRenderedPageBreak/>
+        <w:t>Use Cases.</w:t>
+      </w:r>
+      <w:bookmarkEnd w:id="6"/>
+    </w:p>
+    <w:p>
+      <w:pPr>
+        <w:pStyle w:val="Heading2"/>
+      </w:pPr>
+      <w:r>
+        <w:t>Menu traversing.</w:t>
+      </w:r>
+    </w:p>
+    <w:p>
+      <w:r>
+        <w:t>A player should be able to traverse through a menu and find all the player wants to regarding settings and game modes.</w:t>
+      </w:r>
+    </w:p>
+    <w:p>
+      <w:pPr>
+        <w:pStyle w:val="Heading3"/>
+      </w:pPr>
+      <w:r>
+        <w:t>Acceptance criteria</w:t>
       </w:r>
     </w:p>
     <w:p>
@@ -1827,11 +2202,47 @@
         <w:pStyle w:val="ListParagraph"/>
         <w:numPr>
           <w:ilvl w:val="0"/>
-          <w:numId w:val="7"/>
+          <w:numId w:val="8"/>
         </w:numPr>
       </w:pPr>
       <w:r>
-        <w:t>Player.</w:t>
+        <w:t>The user can select to play single player, multiplayer, or adjust settings.</w:t>
+      </w:r>
+    </w:p>
+    <w:p>
+      <w:pPr>
+        <w:pStyle w:val="ListParagraph"/>
+        <w:numPr>
+          <w:ilvl w:val="1"/>
+          <w:numId w:val="8"/>
+        </w:numPr>
+      </w:pPr>
+      <w:r>
+        <w:t>When clicking multiplayer a user should be able to specify which game mode they wish to play.</w:t>
+      </w:r>
+    </w:p>
+    <w:p>
+      <w:pPr>
+        <w:pStyle w:val="ListParagraph"/>
+        <w:numPr>
+          <w:ilvl w:val="1"/>
+          <w:numId w:val="8"/>
+        </w:numPr>
+      </w:pPr>
+      <w:r>
+        <w:t>When clicking single player a user should be able to specify which character’s story the player wants to play.</w:t>
+      </w:r>
+    </w:p>
+    <w:p>
+      <w:pPr>
+        <w:pStyle w:val="ListParagraph"/>
+        <w:numPr>
+          <w:ilvl w:val="1"/>
+          <w:numId w:val="8"/>
+        </w:numPr>
+      </w:pPr>
+      <w:r>
+        <w:t>In either cases the player should be able to create a medallion before starting a game.</w:t>
       </w:r>
     </w:p>
     <w:p>
@@ -1839,190 +2250,111 @@
         <w:pStyle w:val="ListParagraph"/>
         <w:numPr>
           <w:ilvl w:val="0"/>
-          <w:numId w:val="7"/>
+          <w:numId w:val="8"/>
         </w:numPr>
       </w:pPr>
       <w:r>
-        <w:t>Developer.</w:t>
+        <w:t>The UI is stylish and in the same style as the rest of the game.</w:t>
+      </w:r>
+    </w:p>
+    <w:p>
+      <w:pPr>
+        <w:pStyle w:val="ListParagraph"/>
+        <w:numPr>
+          <w:ilvl w:val="0"/>
+          <w:numId w:val="8"/>
+        </w:numPr>
+      </w:pPr>
+      <w:r>
+        <w:t>A new player should be able to find whatever they want instantly.</w:t>
       </w:r>
     </w:p>
     <w:p/>
     <w:p>
-      <w:r>
-        <w:t>Ps, I put developer as an actor so I can document stuff that is only for me or other developers, if you don’t like that then I am sorry you feel that way :p.</w:t>
-      </w:r>
-    </w:p>
-    <w:p/>
-    <w:p>
-      <w:pPr>
-        <w:pStyle w:val="Heading3"/>
-      </w:pPr>
-      <w:bookmarkStart w:id="6" w:name="_Toc150455391"/>
-      <w:r>
-        <w:t>Player requirements.</w:t>
-      </w:r>
-      <w:bookmarkEnd w:id="6"/>
+      <w:pPr>
+        <w:pStyle w:val="Heading2"/>
+      </w:pPr>
+      <w:r>
+        <w:t>Attacks.</w:t>
+      </w:r>
     </w:p>
     <w:p>
       <w:r>
-        <w:t>As a player I want to be able to move my character using either WASD, a joystick, a d-pad or hitbox so that I can interact with the game.</w:t>
-      </w:r>
-    </w:p>
-    <w:p/>
-    <w:p>
-      <w:r>
-        <w:t>As a player I want to be able to cast a</w:t>
-      </w:r>
-      <w:r>
-        <w:t>n attack using either assigned or custom button layouts so that I can deal damage.</w:t>
-      </w:r>
-    </w:p>
-    <w:p/>
-    <w:p>
-      <w:r>
-        <w:t xml:space="preserve">As a player I want my attacks to stun my opponent so that I can make a combo using several different </w:t>
-      </w:r>
-      <w:r>
-        <w:t>attacks.</w:t>
-      </w:r>
-    </w:p>
-    <w:p/>
-    <w:p>
-      <w:r>
-        <w:t>As a player I want to be able to block damage with either an assigned button or custom button so that I can evade damage and give myself time to strategize.</w:t>
-      </w:r>
-    </w:p>
-    <w:p/>
-    <w:p>
-      <w:r>
-        <w:t>As a player I want the game to end when my opponent’s health drops down to zero so that I can win the game.</w:t>
-      </w:r>
-    </w:p>
-    <w:p/>
-    <w:p>
-      <w:pPr>
-        <w:pStyle w:val="Heading3"/>
-      </w:pPr>
-      <w:bookmarkStart w:id="7" w:name="_Toc150455392"/>
-      <w:r>
-        <w:t>Developer requirements</w:t>
-      </w:r>
-      <w:bookmarkEnd w:id="7"/>
-    </w:p>
-    <w:p/>
-    <w:p>
-      <w:r>
-        <w:br w:type="page"/>
+        <w:t>A player should be able to perform an attack using the default button layout or a custom one if the player wishes to make one</w:t>
+      </w:r>
+      <w:r>
+        <w:t xml:space="preserve"> (this layout is accessed through one of the </w:t>
+      </w:r>
+      <w:r>
+        <w:t>above-mentioned</w:t>
+      </w:r>
+      <w:r>
+        <w:t xml:space="preserve"> menu’s)</w:t>
+      </w:r>
+      <w:r>
+        <w:t>.</w:t>
       </w:r>
     </w:p>
     <w:p>
       <w:pPr>
-        <w:pStyle w:val="Heading1"/>
-      </w:pPr>
-      <w:bookmarkStart w:id="8" w:name="_Toc150455393"/>
-      <w:r>
-        <w:lastRenderedPageBreak/>
-        <w:t>Use Cases.</w:t>
-      </w:r>
-      <w:bookmarkEnd w:id="8"/>
-    </w:p>
-    <w:p/>
-    <w:p>
-      <w:r>
-        <w:br w:type="page"/>
+        <w:pStyle w:val="ListParagraph"/>
+        <w:numPr>
+          <w:ilvl w:val="0"/>
+          <w:numId w:val="9"/>
+        </w:numPr>
+      </w:pPr>
+      <w:r>
+        <w:t>The player can perform an attack using the right button layout.</w:t>
       </w:r>
     </w:p>
     <w:p>
       <w:pPr>
-        <w:pStyle w:val="Heading1"/>
-      </w:pPr>
-      <w:bookmarkStart w:id="9" w:name="_Toc150455395"/>
-      <w:r>
-        <w:lastRenderedPageBreak/>
-        <w:t>Testing methods</w:t>
-      </w:r>
-      <w:bookmarkEnd w:id="9"/>
+        <w:pStyle w:val="ListParagraph"/>
+        <w:numPr>
+          <w:ilvl w:val="0"/>
+          <w:numId w:val="9"/>
+        </w:numPr>
+      </w:pPr>
+      <w:r>
+        <w:t>Attacks should be able to combo into each other.</w:t>
+      </w:r>
     </w:p>
     <w:p>
-      <w:r>
-        <w:t>Personally, unit testing is the only method that is known to me to effectively test. But this is only effective for functions that receive data and put data out, which are functions I will be using in this project but overall, it isn’t what the entire project will consist of.</w:t>
-      </w:r>
-      <w:r>
-        <w:t xml:space="preserve"> Besides this I don’t want to rely too much on Unit tests as game development doesn’t benefit from them as much as OOP might and they can be a time wasteful pain to write right. So simple functions are the only thing I want to use for tests.</w:t>
+      <w:pPr>
+        <w:pStyle w:val="ListParagraph"/>
+        <w:numPr>
+          <w:ilvl w:val="0"/>
+          <w:numId w:val="9"/>
+        </w:numPr>
+      </w:pPr>
+      <w:r>
+        <w:t xml:space="preserve">Attacks should be able to </w:t>
+      </w:r>
+      <w:r>
+        <w:t>deal damage.</w:t>
       </w:r>
     </w:p>
-    <w:p/>
     <w:p>
-      <w:r>
-        <w:t>Unity has a reliable build in unit test environment, which Godot seems to lack for python</w:t>
-      </w:r>
-      <w:r>
-        <w:t xml:space="preserve"> which can be seen as a problem since that is what I’ll be using for Godot</w:t>
-      </w:r>
-      <w:r>
-        <w:t xml:space="preserve">, </w:t>
-      </w:r>
-      <w:r>
-        <w:t>but it</w:t>
-      </w:r>
-      <w:r>
-        <w:t xml:space="preserve"> doesn’t matter to me all that much. </w:t>
-      </w:r>
-      <w:r>
-        <w:t xml:space="preserve">Since simple data in, data out functions will be the only one’s tested. So, I don’t need a big heavy unit test environment anyway, so either no or a </w:t>
-      </w:r>
-      <w:r>
-        <w:t>built-in</w:t>
-      </w:r>
-      <w:r>
-        <w:t xml:space="preserve"> like Unity’s will suffice.</w:t>
+      <w:pPr>
+        <w:pStyle w:val="ListParagraph"/>
+        <w:numPr>
+          <w:ilvl w:val="1"/>
+          <w:numId w:val="9"/>
+        </w:numPr>
+      </w:pPr>
+      <w:r>
+        <w:t>The damage of an attack will be determined by a variable in the character script.</w:t>
       </w:r>
     </w:p>
-    <w:p/>
     <w:p>
-      <w:r>
-        <w:t>In conclusion, unit testing is the only way known to me to effectively/ systematically approach testing my code that isn’t just printing out values. But I also find unit testing to be way too much of a time waste in some cases, and these cases are the most prevalent in game development as far as I know. Which means that I will be unit testing but only for smaller functions that won’t eat up my time testing them.</w:t>
-      </w:r>
-      <w:r>
-        <w:t xml:space="preserve"> For the rest ill just be using the console/debugger to find the problems</w:t>
-      </w:r>
-      <w:r>
-        <w:t xml:space="preserve"> if there are any</w:t>
-      </w:r>
-      <w:r>
-        <w:t>.</w:t>
-      </w:r>
-      <w:r>
-        <w:br w:type="page"/>
-      </w:r>
+      <w:pPr>
+        <w:pStyle w:val="ListParagraph"/>
+        <w:numPr>
+          <w:ilvl w:val="0"/>
+          <w:numId w:val="9"/>
+        </w:numPr>
+      </w:pPr>
     </w:p>
-    <w:sdt>
-      <w:sdtPr>
-        <w:rPr>
-          <w:rFonts w:asciiTheme="minorHAnsi" w:eastAsiaTheme="minorHAnsi" w:hAnsiTheme="minorHAnsi" w:cstheme="minorBidi"/>
-          <w:color w:val="auto"/>
-          <w:sz w:val="24"/>
-          <w:szCs w:val="24"/>
-        </w:rPr>
-        <w:id w:val="1574692235"/>
-        <w:docPartObj>
-          <w:docPartGallery w:val="Bibliographies"/>
-          <w:docPartUnique/>
-        </w:docPartObj>
-      </w:sdtPr>
-      <w:sdtEndPr/>
-      <w:sdtContent>
-        <w:p>
-          <w:pPr>
-            <w:pStyle w:val="Heading1"/>
-          </w:pPr>
-          <w:r>
-            <w:t>Sources</w:t>
-          </w:r>
-        </w:p>
-      </w:sdtContent>
-    </w:sdt>
-    <w:p/>
     <w:sectPr>
       <w:headerReference w:type="default" r:id="rId8"/>
       <w:footerReference w:type="default" r:id="rId9"/>
@@ -2327,6 +2659,119 @@
     </w:lvl>
   </w:abstractNum>
   <w:abstractNum w:abstractNumId="2" w15:restartNumberingAfterBreak="0">
+    <w:nsid w:val="2B120666"/>
+    <w:multiLevelType w:val="hybridMultilevel"/>
+    <w:tmpl w:val="2BA4AF3A"/>
+    <w:lvl w:ilvl="0" w:tplc="04090001">
+      <w:start w:val="1"/>
+      <w:numFmt w:val="bullet"/>
+      <w:lvlText w:val=""/>
+      <w:lvlJc w:val="left"/>
+      <w:pPr>
+        <w:ind w:left="720" w:hanging="360"/>
+      </w:pPr>
+      <w:rPr>
+        <w:rFonts w:ascii="Symbol" w:hAnsi="Symbol" w:hint="default"/>
+      </w:rPr>
+    </w:lvl>
+    <w:lvl w:ilvl="1" w:tplc="04090003">
+      <w:start w:val="1"/>
+      <w:numFmt w:val="bullet"/>
+      <w:lvlText w:val="o"/>
+      <w:lvlJc w:val="left"/>
+      <w:pPr>
+        <w:ind w:left="1440" w:hanging="360"/>
+      </w:pPr>
+      <w:rPr>
+        <w:rFonts w:ascii="Courier New" w:hAnsi="Courier New" w:cs="Courier New" w:hint="default"/>
+      </w:rPr>
+    </w:lvl>
+    <w:lvl w:ilvl="2" w:tplc="04090005">
+      <w:start w:val="1"/>
+      <w:numFmt w:val="bullet"/>
+      <w:lvlText w:val=""/>
+      <w:lvlJc w:val="left"/>
+      <w:pPr>
+        <w:ind w:left="2160" w:hanging="360"/>
+      </w:pPr>
+      <w:rPr>
+        <w:rFonts w:ascii="Wingdings" w:hAnsi="Wingdings" w:hint="default"/>
+      </w:rPr>
+    </w:lvl>
+    <w:lvl w:ilvl="3" w:tplc="04090001" w:tentative="1">
+      <w:start w:val="1"/>
+      <w:numFmt w:val="bullet"/>
+      <w:lvlText w:val=""/>
+      <w:lvlJc w:val="left"/>
+      <w:pPr>
+        <w:ind w:left="2880" w:hanging="360"/>
+      </w:pPr>
+      <w:rPr>
+        <w:rFonts w:ascii="Symbol" w:hAnsi="Symbol" w:hint="default"/>
+      </w:rPr>
+    </w:lvl>
+    <w:lvl w:ilvl="4" w:tplc="04090003" w:tentative="1">
+      <w:start w:val="1"/>
+      <w:numFmt w:val="bullet"/>
+      <w:lvlText w:val="o"/>
+      <w:lvlJc w:val="left"/>
+      <w:pPr>
+        <w:ind w:left="3600" w:hanging="360"/>
+      </w:pPr>
+      <w:rPr>
+        <w:rFonts w:ascii="Courier New" w:hAnsi="Courier New" w:cs="Courier New" w:hint="default"/>
+      </w:rPr>
+    </w:lvl>
+    <w:lvl w:ilvl="5" w:tplc="04090005" w:tentative="1">
+      <w:start w:val="1"/>
+      <w:numFmt w:val="bullet"/>
+      <w:lvlText w:val=""/>
+      <w:lvlJc w:val="left"/>
+      <w:pPr>
+        <w:ind w:left="4320" w:hanging="360"/>
+      </w:pPr>
+      <w:rPr>
+        <w:rFonts w:ascii="Wingdings" w:hAnsi="Wingdings" w:hint="default"/>
+      </w:rPr>
+    </w:lvl>
+    <w:lvl w:ilvl="6" w:tplc="04090001" w:tentative="1">
+      <w:start w:val="1"/>
+      <w:numFmt w:val="bullet"/>
+      <w:lvlText w:val=""/>
+      <w:lvlJc w:val="left"/>
+      <w:pPr>
+        <w:ind w:left="5040" w:hanging="360"/>
+      </w:pPr>
+      <w:rPr>
+        <w:rFonts w:ascii="Symbol" w:hAnsi="Symbol" w:hint="default"/>
+      </w:rPr>
+    </w:lvl>
+    <w:lvl w:ilvl="7" w:tplc="04090003" w:tentative="1">
+      <w:start w:val="1"/>
+      <w:numFmt w:val="bullet"/>
+      <w:lvlText w:val="o"/>
+      <w:lvlJc w:val="left"/>
+      <w:pPr>
+        <w:ind w:left="5760" w:hanging="360"/>
+      </w:pPr>
+      <w:rPr>
+        <w:rFonts w:ascii="Courier New" w:hAnsi="Courier New" w:cs="Courier New" w:hint="default"/>
+      </w:rPr>
+    </w:lvl>
+    <w:lvl w:ilvl="8" w:tplc="04090005" w:tentative="1">
+      <w:start w:val="1"/>
+      <w:numFmt w:val="bullet"/>
+      <w:lvlText w:val=""/>
+      <w:lvlJc w:val="left"/>
+      <w:pPr>
+        <w:ind w:left="6480" w:hanging="360"/>
+      </w:pPr>
+      <w:rPr>
+        <w:rFonts w:ascii="Wingdings" w:hAnsi="Wingdings" w:hint="default"/>
+      </w:rPr>
+    </w:lvl>
+  </w:abstractNum>
+  <w:abstractNum w:abstractNumId="3" w15:restartNumberingAfterBreak="0">
     <w:nsid w:val="355671C3"/>
     <w:multiLevelType w:val="hybridMultilevel"/>
     <w:tmpl w:val="E27A008E"/>
@@ -2438,7 +2883,7 @@
       </w:rPr>
     </w:lvl>
   </w:abstractNum>
-  <w:abstractNum w:abstractNumId="3" w15:restartNumberingAfterBreak="0">
+  <w:abstractNum w:abstractNumId="4" w15:restartNumberingAfterBreak="0">
     <w:nsid w:val="363C6926"/>
     <w:multiLevelType w:val="hybridMultilevel"/>
     <w:tmpl w:val="47BA2E9E"/>
@@ -2551,7 +2996,7 @@
       </w:rPr>
     </w:lvl>
   </w:abstractNum>
-  <w:abstractNum w:abstractNumId="4" w15:restartNumberingAfterBreak="0">
+  <w:abstractNum w:abstractNumId="5" w15:restartNumberingAfterBreak="0">
     <w:nsid w:val="4BF53C7D"/>
     <w:multiLevelType w:val="hybridMultilevel"/>
     <w:tmpl w:val="826CE836"/>
@@ -2637,7 +3082,7 @@
       </w:pPr>
     </w:lvl>
   </w:abstractNum>
-  <w:abstractNum w:abstractNumId="5" w15:restartNumberingAfterBreak="0">
+  <w:abstractNum w:abstractNumId="6" w15:restartNumberingAfterBreak="0">
     <w:nsid w:val="76817AA4"/>
     <w:multiLevelType w:val="multilevel"/>
     <w:tmpl w:val="9C62E2DE"/>
@@ -2759,7 +3204,7 @@
       </w:rPr>
     </w:lvl>
   </w:abstractNum>
-  <w:abstractNum w:abstractNumId="6" w15:restartNumberingAfterBreak="0">
+  <w:abstractNum w:abstractNumId="7" w15:restartNumberingAfterBreak="0">
     <w:nsid w:val="7C436C18"/>
     <w:multiLevelType w:val="hybridMultilevel"/>
     <w:tmpl w:val="942E1810"/>
@@ -2848,11 +3293,124 @@
       </w:pPr>
     </w:lvl>
   </w:abstractNum>
+  <w:abstractNum w:abstractNumId="8" w15:restartNumberingAfterBreak="0">
+    <w:nsid w:val="7C8427E9"/>
+    <w:multiLevelType w:val="hybridMultilevel"/>
+    <w:tmpl w:val="A0B4C714"/>
+    <w:lvl w:ilvl="0" w:tplc="04090001">
+      <w:start w:val="1"/>
+      <w:numFmt w:val="bullet"/>
+      <w:lvlText w:val=""/>
+      <w:lvlJc w:val="left"/>
+      <w:pPr>
+        <w:ind w:left="720" w:hanging="360"/>
+      </w:pPr>
+      <w:rPr>
+        <w:rFonts w:ascii="Symbol" w:hAnsi="Symbol" w:hint="default"/>
+      </w:rPr>
+    </w:lvl>
+    <w:lvl w:ilvl="1" w:tplc="04090003">
+      <w:start w:val="1"/>
+      <w:numFmt w:val="bullet"/>
+      <w:lvlText w:val="o"/>
+      <w:lvlJc w:val="left"/>
+      <w:pPr>
+        <w:ind w:left="1440" w:hanging="360"/>
+      </w:pPr>
+      <w:rPr>
+        <w:rFonts w:ascii="Courier New" w:hAnsi="Courier New" w:cs="Courier New" w:hint="default"/>
+      </w:rPr>
+    </w:lvl>
+    <w:lvl w:ilvl="2" w:tplc="04090005" w:tentative="1">
+      <w:start w:val="1"/>
+      <w:numFmt w:val="bullet"/>
+      <w:lvlText w:val=""/>
+      <w:lvlJc w:val="left"/>
+      <w:pPr>
+        <w:ind w:left="2160" w:hanging="360"/>
+      </w:pPr>
+      <w:rPr>
+        <w:rFonts w:ascii="Wingdings" w:hAnsi="Wingdings" w:hint="default"/>
+      </w:rPr>
+    </w:lvl>
+    <w:lvl w:ilvl="3" w:tplc="04090001" w:tentative="1">
+      <w:start w:val="1"/>
+      <w:numFmt w:val="bullet"/>
+      <w:lvlText w:val=""/>
+      <w:lvlJc w:val="left"/>
+      <w:pPr>
+        <w:ind w:left="2880" w:hanging="360"/>
+      </w:pPr>
+      <w:rPr>
+        <w:rFonts w:ascii="Symbol" w:hAnsi="Symbol" w:hint="default"/>
+      </w:rPr>
+    </w:lvl>
+    <w:lvl w:ilvl="4" w:tplc="04090003" w:tentative="1">
+      <w:start w:val="1"/>
+      <w:numFmt w:val="bullet"/>
+      <w:lvlText w:val="o"/>
+      <w:lvlJc w:val="left"/>
+      <w:pPr>
+        <w:ind w:left="3600" w:hanging="360"/>
+      </w:pPr>
+      <w:rPr>
+        <w:rFonts w:ascii="Courier New" w:hAnsi="Courier New" w:cs="Courier New" w:hint="default"/>
+      </w:rPr>
+    </w:lvl>
+    <w:lvl w:ilvl="5" w:tplc="04090005" w:tentative="1">
+      <w:start w:val="1"/>
+      <w:numFmt w:val="bullet"/>
+      <w:lvlText w:val=""/>
+      <w:lvlJc w:val="left"/>
+      <w:pPr>
+        <w:ind w:left="4320" w:hanging="360"/>
+      </w:pPr>
+      <w:rPr>
+        <w:rFonts w:ascii="Wingdings" w:hAnsi="Wingdings" w:hint="default"/>
+      </w:rPr>
+    </w:lvl>
+    <w:lvl w:ilvl="6" w:tplc="04090001" w:tentative="1">
+      <w:start w:val="1"/>
+      <w:numFmt w:val="bullet"/>
+      <w:lvlText w:val=""/>
+      <w:lvlJc w:val="left"/>
+      <w:pPr>
+        <w:ind w:left="5040" w:hanging="360"/>
+      </w:pPr>
+      <w:rPr>
+        <w:rFonts w:ascii="Symbol" w:hAnsi="Symbol" w:hint="default"/>
+      </w:rPr>
+    </w:lvl>
+    <w:lvl w:ilvl="7" w:tplc="04090003" w:tentative="1">
+      <w:start w:val="1"/>
+      <w:numFmt w:val="bullet"/>
+      <w:lvlText w:val="o"/>
+      <w:lvlJc w:val="left"/>
+      <w:pPr>
+        <w:ind w:left="5760" w:hanging="360"/>
+      </w:pPr>
+      <w:rPr>
+        <w:rFonts w:ascii="Courier New" w:hAnsi="Courier New" w:cs="Courier New" w:hint="default"/>
+      </w:rPr>
+    </w:lvl>
+    <w:lvl w:ilvl="8" w:tplc="04090005" w:tentative="1">
+      <w:start w:val="1"/>
+      <w:numFmt w:val="bullet"/>
+      <w:lvlText w:val=""/>
+      <w:lvlJc w:val="left"/>
+      <w:pPr>
+        <w:ind w:left="6480" w:hanging="360"/>
+      </w:pPr>
+      <w:rPr>
+        <w:rFonts w:ascii="Wingdings" w:hAnsi="Wingdings" w:hint="default"/>
+      </w:rPr>
+    </w:lvl>
+  </w:abstractNum>
   <w:num w:numId="1" w16cid:durableId="2136940953">
-    <w:abstractNumId w:val="2"/>
+    <w:abstractNumId w:val="3"/>
   </w:num>
   <w:num w:numId="2" w16cid:durableId="2089886238">
-    <w:abstractNumId w:val="4"/>
+    <w:abstractNumId w:val="5"/>
   </w:num>
   <w:num w:numId="3" w16cid:durableId="1686978828">
     <w:abstractNumId w:val="0"/>
@@ -2861,13 +3419,19 @@
     <w:abstractNumId w:val="1"/>
   </w:num>
   <w:num w:numId="5" w16cid:durableId="173542311">
+    <w:abstractNumId w:val="7"/>
+  </w:num>
+  <w:num w:numId="6" w16cid:durableId="1245337441">
     <w:abstractNumId w:val="6"/>
   </w:num>
-  <w:num w:numId="6" w16cid:durableId="1245337441">
-    <w:abstractNumId w:val="5"/>
+  <w:num w:numId="7" w16cid:durableId="699859121">
+    <w:abstractNumId w:val="4"/>
   </w:num>
-  <w:num w:numId="7" w16cid:durableId="699859121">
-    <w:abstractNumId w:val="3"/>
+  <w:num w:numId="8" w16cid:durableId="1033841463">
+    <w:abstractNumId w:val="2"/>
+  </w:num>
+  <w:num w:numId="9" w16cid:durableId="1167130883">
+    <w:abstractNumId w:val="8"/>
   </w:num>
 </w:numbering>
 </file>
@@ -4036,6 +4600,301 @@
     <w:unhideWhenUsed/>
     <w:rsid w:val="00C17FCA"/>
   </w:style>
+  <w:style w:type="table" w:styleId="GridTable5Dark-Accent1">
+    <w:name w:val="Grid Table 5 Dark Accent 1"/>
+    <w:basedOn w:val="TableNormal"/>
+    <w:uiPriority w:val="50"/>
+    <w:rsid w:val="000A44B6"/>
+    <w:tblPr>
+      <w:tblStyleRowBandSize w:val="1"/>
+      <w:tblStyleColBandSize w:val="1"/>
+      <w:tblBorders>
+        <w:top w:val="single" w:sz="4" w:space="0" w:color="FFFFFF" w:themeColor="background1"/>
+        <w:left w:val="single" w:sz="4" w:space="0" w:color="FFFFFF" w:themeColor="background1"/>
+        <w:bottom w:val="single" w:sz="4" w:space="0" w:color="FFFFFF" w:themeColor="background1"/>
+        <w:right w:val="single" w:sz="4" w:space="0" w:color="FFFFFF" w:themeColor="background1"/>
+        <w:insideH w:val="single" w:sz="4" w:space="0" w:color="FFFFFF" w:themeColor="background1"/>
+        <w:insideV w:val="single" w:sz="4" w:space="0" w:color="FFFFFF" w:themeColor="background1"/>
+      </w:tblBorders>
+    </w:tblPr>
+    <w:tcPr>
+      <w:shd w:val="clear" w:color="auto" w:fill="D7E7F0" w:themeFill="accent1" w:themeFillTint="33"/>
+    </w:tcPr>
+    <w:tblStylePr w:type="firstRow">
+      <w:rPr>
+        <w:b/>
+        <w:bCs/>
+        <w:color w:val="FFFFFF" w:themeColor="background1"/>
+      </w:rPr>
+      <w:tblPr/>
+      <w:tcPr>
+        <w:tcBorders>
+          <w:top w:val="single" w:sz="4" w:space="0" w:color="FFFFFF" w:themeColor="background1"/>
+          <w:left w:val="single" w:sz="4" w:space="0" w:color="FFFFFF" w:themeColor="background1"/>
+          <w:right w:val="single" w:sz="4" w:space="0" w:color="FFFFFF" w:themeColor="background1"/>
+          <w:insideH w:val="nil"/>
+          <w:insideV w:val="nil"/>
+        </w:tcBorders>
+        <w:shd w:val="clear" w:color="auto" w:fill="418AB3" w:themeFill="accent1"/>
+      </w:tcPr>
+    </w:tblStylePr>
+    <w:tblStylePr w:type="lastRow">
+      <w:rPr>
+        <w:b/>
+        <w:bCs/>
+        <w:color w:val="FFFFFF" w:themeColor="background1"/>
+      </w:rPr>
+      <w:tblPr/>
+      <w:tcPr>
+        <w:tcBorders>
+          <w:left w:val="single" w:sz="4" w:space="0" w:color="FFFFFF" w:themeColor="background1"/>
+          <w:bottom w:val="single" w:sz="4" w:space="0" w:color="FFFFFF" w:themeColor="background1"/>
+          <w:right w:val="single" w:sz="4" w:space="0" w:color="FFFFFF" w:themeColor="background1"/>
+          <w:insideH w:val="nil"/>
+          <w:insideV w:val="nil"/>
+        </w:tcBorders>
+        <w:shd w:val="clear" w:color="auto" w:fill="418AB3" w:themeFill="accent1"/>
+      </w:tcPr>
+    </w:tblStylePr>
+    <w:tblStylePr w:type="firstCol">
+      <w:rPr>
+        <w:b/>
+        <w:bCs/>
+        <w:color w:val="FFFFFF" w:themeColor="background1"/>
+      </w:rPr>
+      <w:tblPr/>
+      <w:tcPr>
+        <w:tcBorders>
+          <w:top w:val="single" w:sz="4" w:space="0" w:color="FFFFFF" w:themeColor="background1"/>
+          <w:left w:val="single" w:sz="4" w:space="0" w:color="FFFFFF" w:themeColor="background1"/>
+          <w:bottom w:val="single" w:sz="4" w:space="0" w:color="FFFFFF" w:themeColor="background1"/>
+          <w:insideV w:val="nil"/>
+        </w:tcBorders>
+        <w:shd w:val="clear" w:color="auto" w:fill="418AB3" w:themeFill="accent1"/>
+      </w:tcPr>
+    </w:tblStylePr>
+    <w:tblStylePr w:type="lastCol">
+      <w:rPr>
+        <w:b/>
+        <w:bCs/>
+        <w:color w:val="FFFFFF" w:themeColor="background1"/>
+      </w:rPr>
+      <w:tblPr/>
+      <w:tcPr>
+        <w:tcBorders>
+          <w:top w:val="single" w:sz="4" w:space="0" w:color="FFFFFF" w:themeColor="background1"/>
+          <w:bottom w:val="single" w:sz="4" w:space="0" w:color="FFFFFF" w:themeColor="background1"/>
+          <w:right w:val="single" w:sz="4" w:space="0" w:color="FFFFFF" w:themeColor="background1"/>
+          <w:insideV w:val="nil"/>
+        </w:tcBorders>
+        <w:shd w:val="clear" w:color="auto" w:fill="418AB3" w:themeFill="accent1"/>
+      </w:tcPr>
+    </w:tblStylePr>
+    <w:tblStylePr w:type="band1Vert">
+      <w:tblPr/>
+      <w:tcPr>
+        <w:shd w:val="clear" w:color="auto" w:fill="B0D0E2" w:themeFill="accent1" w:themeFillTint="66"/>
+      </w:tcPr>
+    </w:tblStylePr>
+    <w:tblStylePr w:type="band1Horz">
+      <w:tblPr/>
+      <w:tcPr>
+        <w:shd w:val="clear" w:color="auto" w:fill="B0D0E2" w:themeFill="accent1" w:themeFillTint="66"/>
+      </w:tcPr>
+    </w:tblStylePr>
+  </w:style>
+  <w:style w:type="table" w:styleId="ListTable4-Accent1">
+    <w:name w:val="List Table 4 Accent 1"/>
+    <w:basedOn w:val="TableNormal"/>
+    <w:uiPriority w:val="49"/>
+    <w:rsid w:val="00180194"/>
+    <w:tblPr>
+      <w:tblStyleRowBandSize w:val="1"/>
+      <w:tblStyleColBandSize w:val="1"/>
+      <w:tblBorders>
+        <w:top w:val="single" w:sz="4" w:space="0" w:color="89B9D4" w:themeColor="accent1" w:themeTint="99"/>
+        <w:left w:val="single" w:sz="4" w:space="0" w:color="89B9D4" w:themeColor="accent1" w:themeTint="99"/>
+        <w:bottom w:val="single" w:sz="4" w:space="0" w:color="89B9D4" w:themeColor="accent1" w:themeTint="99"/>
+        <w:right w:val="single" w:sz="4" w:space="0" w:color="89B9D4" w:themeColor="accent1" w:themeTint="99"/>
+        <w:insideH w:val="single" w:sz="4" w:space="0" w:color="89B9D4" w:themeColor="accent1" w:themeTint="99"/>
+      </w:tblBorders>
+    </w:tblPr>
+    <w:tblStylePr w:type="firstRow">
+      <w:rPr>
+        <w:b/>
+        <w:bCs/>
+        <w:color w:val="FFFFFF" w:themeColor="background1"/>
+      </w:rPr>
+      <w:tblPr/>
+      <w:tcPr>
+        <w:tcBorders>
+          <w:top w:val="single" w:sz="4" w:space="0" w:color="418AB3" w:themeColor="accent1"/>
+          <w:left w:val="single" w:sz="4" w:space="0" w:color="418AB3" w:themeColor="accent1"/>
+          <w:bottom w:val="single" w:sz="4" w:space="0" w:color="418AB3" w:themeColor="accent1"/>
+          <w:right w:val="single" w:sz="4" w:space="0" w:color="418AB3" w:themeColor="accent1"/>
+          <w:insideH w:val="nil"/>
+        </w:tcBorders>
+        <w:shd w:val="clear" w:color="auto" w:fill="418AB3" w:themeFill="accent1"/>
+      </w:tcPr>
+    </w:tblStylePr>
+    <w:tblStylePr w:type="lastRow">
+      <w:rPr>
+        <w:b/>
+        <w:bCs/>
+      </w:rPr>
+      <w:tblPr/>
+      <w:tcPr>
+        <w:tcBorders>
+          <w:top w:val="double" w:sz="4" w:space="0" w:color="89B9D4" w:themeColor="accent1" w:themeTint="99"/>
+        </w:tcBorders>
+      </w:tcPr>
+    </w:tblStylePr>
+    <w:tblStylePr w:type="firstCol">
+      <w:rPr>
+        <w:b/>
+        <w:bCs/>
+      </w:rPr>
+    </w:tblStylePr>
+    <w:tblStylePr w:type="lastCol">
+      <w:rPr>
+        <w:b/>
+        <w:bCs/>
+      </w:rPr>
+    </w:tblStylePr>
+    <w:tblStylePr w:type="band1Vert">
+      <w:tblPr/>
+      <w:tcPr>
+        <w:shd w:val="clear" w:color="auto" w:fill="D7E7F0" w:themeFill="accent1" w:themeFillTint="33"/>
+      </w:tcPr>
+    </w:tblStylePr>
+    <w:tblStylePr w:type="band1Horz">
+      <w:tblPr/>
+      <w:tcPr>
+        <w:shd w:val="clear" w:color="auto" w:fill="D7E7F0" w:themeFill="accent1" w:themeFillTint="33"/>
+      </w:tcPr>
+    </w:tblStylePr>
+  </w:style>
+  <w:style w:type="table" w:styleId="ListTable3-Accent1">
+    <w:name w:val="List Table 3 Accent 1"/>
+    <w:basedOn w:val="TableNormal"/>
+    <w:uiPriority w:val="48"/>
+    <w:rsid w:val="00180194"/>
+    <w:tblPr>
+      <w:tblStyleRowBandSize w:val="1"/>
+      <w:tblStyleColBandSize w:val="1"/>
+      <w:tblBorders>
+        <w:top w:val="single" w:sz="4" w:space="0" w:color="418AB3" w:themeColor="accent1"/>
+        <w:left w:val="single" w:sz="4" w:space="0" w:color="418AB3" w:themeColor="accent1"/>
+        <w:bottom w:val="single" w:sz="4" w:space="0" w:color="418AB3" w:themeColor="accent1"/>
+        <w:right w:val="single" w:sz="4" w:space="0" w:color="418AB3" w:themeColor="accent1"/>
+      </w:tblBorders>
+    </w:tblPr>
+    <w:tblStylePr w:type="firstRow">
+      <w:rPr>
+        <w:b/>
+        <w:bCs/>
+        <w:color w:val="FFFFFF" w:themeColor="background1"/>
+      </w:rPr>
+      <w:tblPr/>
+      <w:tcPr>
+        <w:shd w:val="clear" w:color="auto" w:fill="418AB3" w:themeFill="accent1"/>
+      </w:tcPr>
+    </w:tblStylePr>
+    <w:tblStylePr w:type="lastRow">
+      <w:rPr>
+        <w:b/>
+        <w:bCs/>
+      </w:rPr>
+      <w:tblPr/>
+      <w:tcPr>
+        <w:tcBorders>
+          <w:top w:val="double" w:sz="4" w:space="0" w:color="418AB3" w:themeColor="accent1"/>
+        </w:tcBorders>
+        <w:shd w:val="clear" w:color="auto" w:fill="FFFFFF" w:themeFill="background1"/>
+      </w:tcPr>
+    </w:tblStylePr>
+    <w:tblStylePr w:type="firstCol">
+      <w:rPr>
+        <w:b/>
+        <w:bCs/>
+      </w:rPr>
+      <w:tblPr/>
+      <w:tcPr>
+        <w:tcBorders>
+          <w:right w:val="nil"/>
+        </w:tcBorders>
+        <w:shd w:val="clear" w:color="auto" w:fill="FFFFFF" w:themeFill="background1"/>
+      </w:tcPr>
+    </w:tblStylePr>
+    <w:tblStylePr w:type="lastCol">
+      <w:rPr>
+        <w:b/>
+        <w:bCs/>
+      </w:rPr>
+      <w:tblPr/>
+      <w:tcPr>
+        <w:tcBorders>
+          <w:left w:val="nil"/>
+        </w:tcBorders>
+        <w:shd w:val="clear" w:color="auto" w:fill="FFFFFF" w:themeFill="background1"/>
+      </w:tcPr>
+    </w:tblStylePr>
+    <w:tblStylePr w:type="band1Vert">
+      <w:tblPr/>
+      <w:tcPr>
+        <w:tcBorders>
+          <w:left w:val="single" w:sz="4" w:space="0" w:color="418AB3" w:themeColor="accent1"/>
+          <w:right w:val="single" w:sz="4" w:space="0" w:color="418AB3" w:themeColor="accent1"/>
+        </w:tcBorders>
+      </w:tcPr>
+    </w:tblStylePr>
+    <w:tblStylePr w:type="band1Horz">
+      <w:tblPr/>
+      <w:tcPr>
+        <w:tcBorders>
+          <w:top w:val="single" w:sz="4" w:space="0" w:color="418AB3" w:themeColor="accent1"/>
+          <w:bottom w:val="single" w:sz="4" w:space="0" w:color="418AB3" w:themeColor="accent1"/>
+          <w:insideH w:val="nil"/>
+        </w:tcBorders>
+      </w:tcPr>
+    </w:tblStylePr>
+    <w:tblStylePr w:type="neCell">
+      <w:tblPr/>
+      <w:tcPr>
+        <w:tcBorders>
+          <w:left w:val="nil"/>
+          <w:bottom w:val="nil"/>
+        </w:tcBorders>
+      </w:tcPr>
+    </w:tblStylePr>
+    <w:tblStylePr w:type="nwCell">
+      <w:tblPr/>
+      <w:tcPr>
+        <w:tcBorders>
+          <w:bottom w:val="nil"/>
+          <w:right w:val="nil"/>
+        </w:tcBorders>
+      </w:tcPr>
+    </w:tblStylePr>
+    <w:tblStylePr w:type="seCell">
+      <w:tblPr/>
+      <w:tcPr>
+        <w:tcBorders>
+          <w:top w:val="double" w:sz="4" w:space="0" w:color="418AB3" w:themeColor="accent1"/>
+          <w:left w:val="nil"/>
+        </w:tcBorders>
+      </w:tcPr>
+    </w:tblStylePr>
+    <w:tblStylePr w:type="swCell">
+      <w:tblPr/>
+      <w:tcPr>
+        <w:tcBorders>
+          <w:top w:val="double" w:sz="4" w:space="0" w:color="418AB3" w:themeColor="accent1"/>
+          <w:right w:val="nil"/>
+        </w:tcBorders>
+      </w:tcPr>
+    </w:tblStylePr>
+  </w:style>
 </w:styles>
 </file>
 
@@ -4305,7 +5164,7 @@
 </file>
 
 <file path=customXml/itemProps1.xml><?xml version="1.0" encoding="utf-8"?>
-<ds:datastoreItem xmlns:ds="http://schemas.openxmlformats.org/officeDocument/2006/customXml" ds:itemID="{7DAED97B-76F3-471C-8869-94112421DF4C}">
+<ds:datastoreItem xmlns:ds="http://schemas.openxmlformats.org/officeDocument/2006/customXml" ds:itemID="{9080CF95-3392-405C-AB30-A184464E58C8}">
   <ds:schemaRefs>
     <ds:schemaRef ds:uri="http://schemas.openxmlformats.org/officeDocument/2006/bibliography"/>
   </ds:schemaRefs>

</xml_diff>

<commit_message>
V0.6 SRS and some unity shit that i don't remember what it is.
</commit_message>
<xml_diff>
--- a/Documentation/SRS.docx
+++ b/Documentation/SRS.docx
@@ -1378,7 +1378,10 @@
           </w:tcPr>
           <w:p>
             <w:r>
-              <w:t>V0.3</w:t>
+              <w:t>V0.</w:t>
+            </w:r>
+            <w:r>
+              <w:t>4</w:t>
             </w:r>
           </w:p>
         </w:tc>
@@ -1420,6 +1423,48 @@
             </w:r>
             <w:r>
               <w:t>.</w:t>
+            </w:r>
+          </w:p>
+        </w:tc>
+      </w:tr>
+      <w:tr>
+        <w:trPr>
+          <w:cnfStyle w:val="000000100000" w:firstRow="0" w:lastRow="0" w:firstColumn="0" w:lastColumn="0" w:oddVBand="0" w:evenVBand="0" w:oddHBand="1" w:evenHBand="0" w:firstRowFirstColumn="0" w:firstRowLastColumn="0" w:lastRowFirstColumn="0" w:lastRowLastColumn="0"/>
+        </w:trPr>
+        <w:tc>
+          <w:tcPr>
+            <w:cnfStyle w:val="001000000000" w:firstRow="0" w:lastRow="0" w:firstColumn="1" w:lastColumn="0" w:oddVBand="0" w:evenVBand="0" w:oddHBand="0" w:evenHBand="0" w:firstRowFirstColumn="0" w:firstRowLastColumn="0" w:lastRowFirstColumn="0" w:lastRowLastColumn="0"/>
+            <w:tcW w:w="1255" w:type="dxa"/>
+          </w:tcPr>
+          <w:p>
+            <w:r>
+              <w:t>V0.5</w:t>
+            </w:r>
+          </w:p>
+        </w:tc>
+        <w:tc>
+          <w:tcPr>
+            <w:tcW w:w="1620" w:type="dxa"/>
+          </w:tcPr>
+          <w:p>
+            <w:pPr>
+              <w:cnfStyle w:val="000000100000" w:firstRow="0" w:lastRow="0" w:firstColumn="0" w:lastColumn="0" w:oddVBand="0" w:evenVBand="0" w:oddHBand="1" w:evenHBand="0" w:firstRowFirstColumn="0" w:firstRowLastColumn="0" w:lastRowFirstColumn="0" w:lastRowLastColumn="0"/>
+            </w:pPr>
+            <w:r>
+              <w:t>11-30-2023</w:t>
+            </w:r>
+          </w:p>
+        </w:tc>
+        <w:tc>
+          <w:tcPr>
+            <w:tcW w:w="8635" w:type="dxa"/>
+          </w:tcPr>
+          <w:p>
+            <w:pPr>
+              <w:cnfStyle w:val="000000100000" w:firstRow="0" w:lastRow="0" w:firstColumn="0" w:lastColumn="0" w:oddVBand="0" w:evenVBand="0" w:oddHBand="1" w:evenHBand="0" w:firstRowFirstColumn="0" w:firstRowLastColumn="0" w:lastRowFirstColumn="0" w:lastRowLastColumn="0"/>
+            </w:pPr>
+            <w:r>
+              <w:t>Added use cases “Power moves &amp; charge” &amp; “In-game HUD”, improved use case “Attacks”.</w:t>
             </w:r>
           </w:p>
         </w:tc>
@@ -1846,13 +1891,7 @@
           </w:tcPr>
           <w:p>
             <w:r>
-              <w:t>As a player I want to be able to cast an attack using either assigned or custom button layouts so that I can deal damage</w:t>
-            </w:r>
-            <w:r>
-              <w:t xml:space="preserve"> and perform combo’s</w:t>
-            </w:r>
-            <w:r>
-              <w:t>.</w:t>
+              <w:t>As a player I want to be able to cast an attack using either assigned or custom button layouts so that I can deal damage and perform combo’s.</w:t>
             </w:r>
           </w:p>
         </w:tc>
@@ -2242,7 +2281,13 @@
         </w:numPr>
       </w:pPr>
       <w:r>
-        <w:t>In either cases the player should be able to create a medallion before starting a game.</w:t>
+        <w:t xml:space="preserve">In either </w:t>
+      </w:r>
+      <w:r>
+        <w:t>case</w:t>
+      </w:r>
+      <w:r>
+        <w:t xml:space="preserve"> the player should be able to create a medallion before starting a game.</w:t>
       </w:r>
     </w:p>
     <w:p>
@@ -2269,12 +2314,146 @@
         <w:t>A new player should be able to find whatever they want instantly.</w:t>
       </w:r>
     </w:p>
-    <w:p/>
     <w:p>
       <w:pPr>
         <w:pStyle w:val="Heading2"/>
       </w:pPr>
       <w:r>
+        <w:t xml:space="preserve">In-game </w:t>
+      </w:r>
+      <w:r>
+        <w:t>HUD</w:t>
+      </w:r>
+      <w:r>
+        <w:t>.</w:t>
+      </w:r>
+    </w:p>
+    <w:p>
+      <w:r>
+        <w:t>The game should display all the necessary data that a player needs to succeed in the game</w:t>
+      </w:r>
+      <w:r>
+        <w:t xml:space="preserve"> while in-game</w:t>
+      </w:r>
+      <w:r>
+        <w:t>.</w:t>
+      </w:r>
+    </w:p>
+    <w:p>
+      <w:pPr>
+        <w:pStyle w:val="Heading3"/>
+      </w:pPr>
+      <w:r>
+        <w:t>Acceptance criteria</w:t>
+      </w:r>
+      <w:r>
+        <w:t>.</w:t>
+      </w:r>
+    </w:p>
+    <w:p>
+      <w:pPr>
+        <w:pStyle w:val="ListParagraph"/>
+        <w:numPr>
+          <w:ilvl w:val="0"/>
+          <w:numId w:val="12"/>
+        </w:numPr>
+      </w:pPr>
+      <w:r>
+        <w:t>There is a health bar that tells both players each other’s current and max health.</w:t>
+      </w:r>
+    </w:p>
+    <w:p>
+      <w:pPr>
+        <w:pStyle w:val="ListParagraph"/>
+        <w:numPr>
+          <w:ilvl w:val="1"/>
+          <w:numId w:val="12"/>
+        </w:numPr>
+      </w:pPr>
+      <w:r>
+        <w:t>There should be a indication that tells the player which health bar is theirs.</w:t>
+      </w:r>
+    </w:p>
+    <w:p>
+      <w:pPr>
+        <w:pStyle w:val="ListParagraph"/>
+        <w:numPr>
+          <w:ilvl w:val="0"/>
+          <w:numId w:val="12"/>
+        </w:numPr>
+      </w:pPr>
+      <w:r>
+        <w:t xml:space="preserve">There is a </w:t>
+      </w:r>
+      <w:r>
+        <w:t>countdown down to tell the players how long the round still lasts.</w:t>
+      </w:r>
+    </w:p>
+    <w:p>
+      <w:pPr>
+        <w:pStyle w:val="ListParagraph"/>
+        <w:numPr>
+          <w:ilvl w:val="0"/>
+          <w:numId w:val="12"/>
+        </w:numPr>
+      </w:pPr>
+      <w:r>
+        <w:t>There is a counter that tells the players how many rounds they won.</w:t>
+      </w:r>
+    </w:p>
+    <w:p>
+      <w:pPr>
+        <w:pStyle w:val="ListParagraph"/>
+        <w:numPr>
+          <w:ilvl w:val="0"/>
+          <w:numId w:val="12"/>
+        </w:numPr>
+      </w:pPr>
+      <w:r>
+        <w:t>There is a bar that tells the players how much</w:t>
+      </w:r>
+      <w:r>
+        <w:t xml:space="preserve"> Power</w:t>
+      </w:r>
+      <w:r>
+        <w:t xml:space="preserve"> charge they have for their Power move or Motivational</w:t>
+      </w:r>
+      <w:r>
+        <w:t xml:space="preserve"> </w:t>
+      </w:r>
+      <w:r>
+        <w:t>burst.</w:t>
+      </w:r>
+    </w:p>
+    <w:p>
+      <w:pPr>
+        <w:pStyle w:val="ListParagraph"/>
+        <w:numPr>
+          <w:ilvl w:val="1"/>
+          <w:numId w:val="12"/>
+        </w:numPr>
+      </w:pPr>
+      <w:r>
+        <w:t>The bar should have 5 checkpoints.</w:t>
+      </w:r>
+    </w:p>
+    <w:p>
+      <w:pPr>
+        <w:pStyle w:val="ListParagraph"/>
+        <w:numPr>
+          <w:ilvl w:val="0"/>
+          <w:numId w:val="12"/>
+        </w:numPr>
+      </w:pPr>
+      <w:r>
+        <w:t>When a combo is being performed there should be text displaying how many hits there are in the combo.</w:t>
+      </w:r>
+    </w:p>
+    <w:p>
+      <w:pPr>
+        <w:pStyle w:val="Heading2"/>
+      </w:pPr>
+      <w:r>
         <w:t>Attacks.</w:t>
       </w:r>
     </w:p>
@@ -2293,6 +2472,14 @@
       </w:r>
       <w:r>
         <w:t>.</w:t>
+      </w:r>
+    </w:p>
+    <w:p>
+      <w:pPr>
+        <w:pStyle w:val="Heading3"/>
+      </w:pPr>
+      <w:r>
+        <w:t>Acceptance criteria</w:t>
       </w:r>
     </w:p>
     <w:p>
@@ -2323,6 +2510,18 @@
       <w:pPr>
         <w:pStyle w:val="ListParagraph"/>
         <w:numPr>
+          <w:ilvl w:val="1"/>
+          <w:numId w:val="9"/>
+        </w:numPr>
+      </w:pPr>
+      <w:r>
+        <w:t>These attack combos are predetermined by the character script.</w:t>
+      </w:r>
+    </w:p>
+    <w:p>
+      <w:pPr>
+        <w:pStyle w:val="ListParagraph"/>
+        <w:numPr>
           <w:ilvl w:val="0"/>
           <w:numId w:val="9"/>
         </w:numPr>
@@ -2343,7 +2542,13 @@
         </w:numPr>
       </w:pPr>
       <w:r>
-        <w:t>The damage of an attack will be determined by a variable in the character script.</w:t>
+        <w:t xml:space="preserve">The damage of an attack will be determined by a variable in the </w:t>
+      </w:r>
+      <w:r>
+        <w:t>attacks</w:t>
+      </w:r>
+      <w:r>
+        <w:t xml:space="preserve"> script.</w:t>
       </w:r>
     </w:p>
     <w:p>
@@ -2354,10 +2559,254 @@
           <w:numId w:val="9"/>
         </w:numPr>
       </w:pPr>
+      <w:r>
+        <w:t xml:space="preserve">Attacks should </w:t>
+      </w:r>
+      <w:r>
+        <w:t>have an animation to accommodate the attack.</w:t>
+      </w:r>
+    </w:p>
+    <w:p>
+      <w:pPr>
+        <w:pStyle w:val="ListParagraph"/>
+        <w:numPr>
+          <w:ilvl w:val="0"/>
+          <w:numId w:val="9"/>
+        </w:numPr>
+      </w:pPr>
+      <w:r>
+        <w:t>Attacks should play a sound when hitting an enemy.</w:t>
+      </w:r>
+    </w:p>
+    <w:p>
+      <w:pPr>
+        <w:pStyle w:val="ListParagraph"/>
+        <w:numPr>
+          <w:ilvl w:val="0"/>
+          <w:numId w:val="9"/>
+        </w:numPr>
+      </w:pPr>
+      <w:r>
+        <w:t>Attacks should be able to be a special move.</w:t>
+      </w:r>
+    </w:p>
+    <w:p>
+      <w:pPr>
+        <w:pStyle w:val="ListParagraph"/>
+        <w:numPr>
+          <w:ilvl w:val="1"/>
+          <w:numId w:val="9"/>
+        </w:numPr>
+      </w:pPr>
+      <w:r>
+        <w:t xml:space="preserve">These special moves should be performed by a quarter circle or a </w:t>
+      </w:r>
+      <w:r>
+        <w:t>DP</w:t>
+      </w:r>
+      <w:r>
+        <w:t xml:space="preserve"> which is short for </w:t>
+      </w:r>
+      <w:r>
+        <w:t>dragon punch (for explanation for this terminology</w:t>
+      </w:r>
+      <w:r>
+        <w:t xml:space="preserve">: </w:t>
+      </w:r>
+      <w:r>
+        <w:t xml:space="preserve"> </w:t>
+      </w:r>
+      <w:hyperlink r:id="rId8" w:history="1">
+        <w:r>
+          <w:rPr>
+            <w:rStyle w:val="Hyperlink"/>
+          </w:rPr>
+          <w:t>https://glossary.infil.net/?t=N</w:t>
+        </w:r>
+        <w:r>
+          <w:rPr>
+            <w:rStyle w:val="Hyperlink"/>
+          </w:rPr>
+          <w:t>o</w:t>
+        </w:r>
+        <w:r>
+          <w:rPr>
+            <w:rStyle w:val="Hyperlink"/>
+          </w:rPr>
+          <w:t>tation</w:t>
+        </w:r>
+      </w:hyperlink>
+      <w:r>
+        <w:t xml:space="preserve">). </w:t>
+      </w:r>
+    </w:p>
+    <w:p>
+      <w:pPr>
+        <w:pStyle w:val="ListParagraph"/>
+        <w:numPr>
+          <w:ilvl w:val="0"/>
+          <w:numId w:val="9"/>
+        </w:numPr>
+      </w:pPr>
+      <w:r>
+        <w:t xml:space="preserve">Some attacks should be able to be cancelled using </w:t>
+      </w:r>
+      <w:r>
+        <w:t xml:space="preserve">any </w:t>
+      </w:r>
+      <w:r>
+        <w:t>another attack.</w:t>
+      </w:r>
+    </w:p>
+    <w:p/>
+    <w:p>
+      <w:pPr>
+        <w:pStyle w:val="Heading2"/>
+      </w:pPr>
+      <w:r>
+        <w:t>Power move</w:t>
+      </w:r>
+      <w:r>
+        <w:t>s</w:t>
+      </w:r>
+      <w:r>
+        <w:t xml:space="preserve"> &amp; charge</w:t>
+      </w:r>
+      <w:r>
+        <w:t>.</w:t>
+      </w:r>
+    </w:p>
+    <w:p>
+      <w:r>
+        <w:t>Power moves are this game’s variation of super moves, they are powerful attacks</w:t>
+      </w:r>
+      <w:r>
+        <w:t xml:space="preserve"> that can be performed by powerful characters</w:t>
+      </w:r>
+      <w:r>
+        <w:t xml:space="preserve">. These moves cost power charge, which is </w:t>
+      </w:r>
+      <w:r>
+        <w:t>divided by checkpoints, these checkpoints are displayed in the HUD.</w:t>
+      </w:r>
+    </w:p>
+    <w:p>
+      <w:pPr>
+        <w:pStyle w:val="Heading3"/>
+      </w:pPr>
+      <w:r>
+        <w:lastRenderedPageBreak/>
+        <w:t>Acceptance criteria.</w:t>
+      </w:r>
+    </w:p>
+    <w:p>
+      <w:pPr>
+        <w:pStyle w:val="ListParagraph"/>
+        <w:numPr>
+          <w:ilvl w:val="0"/>
+          <w:numId w:val="11"/>
+        </w:numPr>
+      </w:pPr>
+      <w:r>
+        <w:t xml:space="preserve">A </w:t>
+      </w:r>
+      <w:r>
+        <w:t>P</w:t>
+      </w:r>
+      <w:r>
+        <w:t xml:space="preserve">ower move should cost </w:t>
+      </w:r>
+      <w:r>
+        <w:t>P</w:t>
+      </w:r>
+      <w:r>
+        <w:t>ower charge</w:t>
+      </w:r>
+      <w:r>
+        <w:t xml:space="preserve"> for powerful character</w:t>
+      </w:r>
+      <w:r>
+        <w:t>.</w:t>
+      </w:r>
+    </w:p>
+    <w:p>
+      <w:pPr>
+        <w:pStyle w:val="ListParagraph"/>
+        <w:numPr>
+          <w:ilvl w:val="1"/>
+          <w:numId w:val="11"/>
+        </w:numPr>
+      </w:pPr>
+      <w:r>
+        <w:t>The cost of the power move</w:t>
+      </w:r>
+      <w:r>
+        <w:t xml:space="preserve"> should be X power charge checkpoints.</w:t>
+      </w:r>
+    </w:p>
+    <w:p>
+      <w:pPr>
+        <w:pStyle w:val="ListParagraph"/>
+        <w:numPr>
+          <w:ilvl w:val="2"/>
+          <w:numId w:val="11"/>
+        </w:numPr>
+      </w:pPr>
+      <w:r>
+        <w:t xml:space="preserve">X = the level of power move deployed.  </w:t>
+      </w:r>
+    </w:p>
+    <w:p>
+      <w:pPr>
+        <w:pStyle w:val="ListParagraph"/>
+        <w:numPr>
+          <w:ilvl w:val="1"/>
+          <w:numId w:val="11"/>
+        </w:numPr>
+      </w:pPr>
+      <w:r>
+        <w:t xml:space="preserve">This power charge should be charged by an attack. </w:t>
+      </w:r>
+    </w:p>
+    <w:p>
+      <w:pPr>
+        <w:pStyle w:val="ListParagraph"/>
+        <w:numPr>
+          <w:ilvl w:val="0"/>
+          <w:numId w:val="11"/>
+        </w:numPr>
+      </w:pPr>
+      <w:r>
+        <w:t>A Power move should have a cinematic animation to accompany the move.</w:t>
+      </w:r>
+    </w:p>
+    <w:p>
+      <w:pPr>
+        <w:pStyle w:val="ListParagraph"/>
+        <w:numPr>
+          <w:ilvl w:val="0"/>
+          <w:numId w:val="11"/>
+        </w:numPr>
+      </w:pPr>
+      <w:r>
+        <w:t>A Power move should be charged by an attack.</w:t>
+      </w:r>
+    </w:p>
+    <w:p>
+      <w:pPr>
+        <w:pStyle w:val="ListParagraph"/>
+        <w:numPr>
+          <w:ilvl w:val="1"/>
+          <w:numId w:val="11"/>
+        </w:numPr>
+      </w:pPr>
+      <w:r>
+        <w:t>The amount of charge received by an attack is determined in the attacks script.</w:t>
+      </w:r>
     </w:p>
     <w:sectPr>
-      <w:headerReference w:type="default" r:id="rId8"/>
-      <w:footerReference w:type="default" r:id="rId9"/>
+      <w:headerReference w:type="default" r:id="rId9"/>
+      <w:footerReference w:type="default" r:id="rId10"/>
       <w:pgSz w:w="12240" w:h="15840"/>
       <w:pgMar w:top="432" w:right="360" w:bottom="360" w:left="360" w:header="0" w:footer="720" w:gutter="0"/>
       <w:pgNumType w:start="0"/>
@@ -2997,6 +3446,119 @@
     </w:lvl>
   </w:abstractNum>
   <w:abstractNum w:abstractNumId="5" w15:restartNumberingAfterBreak="0">
+    <w:nsid w:val="3A5044BB"/>
+    <w:multiLevelType w:val="hybridMultilevel"/>
+    <w:tmpl w:val="1BA4B556"/>
+    <w:lvl w:ilvl="0" w:tplc="04090001">
+      <w:start w:val="1"/>
+      <w:numFmt w:val="bullet"/>
+      <w:lvlText w:val=""/>
+      <w:lvlJc w:val="left"/>
+      <w:pPr>
+        <w:ind w:left="780" w:hanging="360"/>
+      </w:pPr>
+      <w:rPr>
+        <w:rFonts w:ascii="Symbol" w:hAnsi="Symbol" w:hint="default"/>
+      </w:rPr>
+    </w:lvl>
+    <w:lvl w:ilvl="1" w:tplc="04090003" w:tentative="1">
+      <w:start w:val="1"/>
+      <w:numFmt w:val="bullet"/>
+      <w:lvlText w:val="o"/>
+      <w:lvlJc w:val="left"/>
+      <w:pPr>
+        <w:ind w:left="1500" w:hanging="360"/>
+      </w:pPr>
+      <w:rPr>
+        <w:rFonts w:ascii="Courier New" w:hAnsi="Courier New" w:cs="Courier New" w:hint="default"/>
+      </w:rPr>
+    </w:lvl>
+    <w:lvl w:ilvl="2" w:tplc="04090005" w:tentative="1">
+      <w:start w:val="1"/>
+      <w:numFmt w:val="bullet"/>
+      <w:lvlText w:val=""/>
+      <w:lvlJc w:val="left"/>
+      <w:pPr>
+        <w:ind w:left="2220" w:hanging="360"/>
+      </w:pPr>
+      <w:rPr>
+        <w:rFonts w:ascii="Wingdings" w:hAnsi="Wingdings" w:hint="default"/>
+      </w:rPr>
+    </w:lvl>
+    <w:lvl w:ilvl="3" w:tplc="04090001" w:tentative="1">
+      <w:start w:val="1"/>
+      <w:numFmt w:val="bullet"/>
+      <w:lvlText w:val=""/>
+      <w:lvlJc w:val="left"/>
+      <w:pPr>
+        <w:ind w:left="2940" w:hanging="360"/>
+      </w:pPr>
+      <w:rPr>
+        <w:rFonts w:ascii="Symbol" w:hAnsi="Symbol" w:hint="default"/>
+      </w:rPr>
+    </w:lvl>
+    <w:lvl w:ilvl="4" w:tplc="04090003" w:tentative="1">
+      <w:start w:val="1"/>
+      <w:numFmt w:val="bullet"/>
+      <w:lvlText w:val="o"/>
+      <w:lvlJc w:val="left"/>
+      <w:pPr>
+        <w:ind w:left="3660" w:hanging="360"/>
+      </w:pPr>
+      <w:rPr>
+        <w:rFonts w:ascii="Courier New" w:hAnsi="Courier New" w:cs="Courier New" w:hint="default"/>
+      </w:rPr>
+    </w:lvl>
+    <w:lvl w:ilvl="5" w:tplc="04090005" w:tentative="1">
+      <w:start w:val="1"/>
+      <w:numFmt w:val="bullet"/>
+      <w:lvlText w:val=""/>
+      <w:lvlJc w:val="left"/>
+      <w:pPr>
+        <w:ind w:left="4380" w:hanging="360"/>
+      </w:pPr>
+      <w:rPr>
+        <w:rFonts w:ascii="Wingdings" w:hAnsi="Wingdings" w:hint="default"/>
+      </w:rPr>
+    </w:lvl>
+    <w:lvl w:ilvl="6" w:tplc="04090001" w:tentative="1">
+      <w:start w:val="1"/>
+      <w:numFmt w:val="bullet"/>
+      <w:lvlText w:val=""/>
+      <w:lvlJc w:val="left"/>
+      <w:pPr>
+        <w:ind w:left="5100" w:hanging="360"/>
+      </w:pPr>
+      <w:rPr>
+        <w:rFonts w:ascii="Symbol" w:hAnsi="Symbol" w:hint="default"/>
+      </w:rPr>
+    </w:lvl>
+    <w:lvl w:ilvl="7" w:tplc="04090003" w:tentative="1">
+      <w:start w:val="1"/>
+      <w:numFmt w:val="bullet"/>
+      <w:lvlText w:val="o"/>
+      <w:lvlJc w:val="left"/>
+      <w:pPr>
+        <w:ind w:left="5820" w:hanging="360"/>
+      </w:pPr>
+      <w:rPr>
+        <w:rFonts w:ascii="Courier New" w:hAnsi="Courier New" w:cs="Courier New" w:hint="default"/>
+      </w:rPr>
+    </w:lvl>
+    <w:lvl w:ilvl="8" w:tplc="04090005" w:tentative="1">
+      <w:start w:val="1"/>
+      <w:numFmt w:val="bullet"/>
+      <w:lvlText w:val=""/>
+      <w:lvlJc w:val="left"/>
+      <w:pPr>
+        <w:ind w:left="6540" w:hanging="360"/>
+      </w:pPr>
+      <w:rPr>
+        <w:rFonts w:ascii="Wingdings" w:hAnsi="Wingdings" w:hint="default"/>
+      </w:rPr>
+    </w:lvl>
+  </w:abstractNum>
+  <w:abstractNum w:abstractNumId="6" w15:restartNumberingAfterBreak="0">
     <w:nsid w:val="4BF53C7D"/>
     <w:multiLevelType w:val="hybridMultilevel"/>
     <w:tmpl w:val="826CE836"/>
@@ -3082,7 +3644,233 @@
       </w:pPr>
     </w:lvl>
   </w:abstractNum>
-  <w:abstractNum w:abstractNumId="6" w15:restartNumberingAfterBreak="0">
+  <w:abstractNum w:abstractNumId="7" w15:restartNumberingAfterBreak="0">
+    <w:nsid w:val="6F4160DD"/>
+    <w:multiLevelType w:val="hybridMultilevel"/>
+    <w:tmpl w:val="9F180C18"/>
+    <w:lvl w:ilvl="0" w:tplc="04090001">
+      <w:start w:val="1"/>
+      <w:numFmt w:val="bullet"/>
+      <w:lvlText w:val=""/>
+      <w:lvlJc w:val="left"/>
+      <w:pPr>
+        <w:ind w:left="720" w:hanging="360"/>
+      </w:pPr>
+      <w:rPr>
+        <w:rFonts w:ascii="Symbol" w:hAnsi="Symbol" w:hint="default"/>
+      </w:rPr>
+    </w:lvl>
+    <w:lvl w:ilvl="1" w:tplc="04090003">
+      <w:start w:val="1"/>
+      <w:numFmt w:val="bullet"/>
+      <w:lvlText w:val="o"/>
+      <w:lvlJc w:val="left"/>
+      <w:pPr>
+        <w:ind w:left="1440" w:hanging="360"/>
+      </w:pPr>
+      <w:rPr>
+        <w:rFonts w:ascii="Courier New" w:hAnsi="Courier New" w:cs="Courier New" w:hint="default"/>
+      </w:rPr>
+    </w:lvl>
+    <w:lvl w:ilvl="2" w:tplc="04090005">
+      <w:start w:val="1"/>
+      <w:numFmt w:val="bullet"/>
+      <w:lvlText w:val=""/>
+      <w:lvlJc w:val="left"/>
+      <w:pPr>
+        <w:ind w:left="2160" w:hanging="360"/>
+      </w:pPr>
+      <w:rPr>
+        <w:rFonts w:ascii="Wingdings" w:hAnsi="Wingdings" w:hint="default"/>
+      </w:rPr>
+    </w:lvl>
+    <w:lvl w:ilvl="3" w:tplc="04090001" w:tentative="1">
+      <w:start w:val="1"/>
+      <w:numFmt w:val="bullet"/>
+      <w:lvlText w:val=""/>
+      <w:lvlJc w:val="left"/>
+      <w:pPr>
+        <w:ind w:left="2880" w:hanging="360"/>
+      </w:pPr>
+      <w:rPr>
+        <w:rFonts w:ascii="Symbol" w:hAnsi="Symbol" w:hint="default"/>
+      </w:rPr>
+    </w:lvl>
+    <w:lvl w:ilvl="4" w:tplc="04090003" w:tentative="1">
+      <w:start w:val="1"/>
+      <w:numFmt w:val="bullet"/>
+      <w:lvlText w:val="o"/>
+      <w:lvlJc w:val="left"/>
+      <w:pPr>
+        <w:ind w:left="3600" w:hanging="360"/>
+      </w:pPr>
+      <w:rPr>
+        <w:rFonts w:ascii="Courier New" w:hAnsi="Courier New" w:cs="Courier New" w:hint="default"/>
+      </w:rPr>
+    </w:lvl>
+    <w:lvl w:ilvl="5" w:tplc="04090005" w:tentative="1">
+      <w:start w:val="1"/>
+      <w:numFmt w:val="bullet"/>
+      <w:lvlText w:val=""/>
+      <w:lvlJc w:val="left"/>
+      <w:pPr>
+        <w:ind w:left="4320" w:hanging="360"/>
+      </w:pPr>
+      <w:rPr>
+        <w:rFonts w:ascii="Wingdings" w:hAnsi="Wingdings" w:hint="default"/>
+      </w:rPr>
+    </w:lvl>
+    <w:lvl w:ilvl="6" w:tplc="04090001" w:tentative="1">
+      <w:start w:val="1"/>
+      <w:numFmt w:val="bullet"/>
+      <w:lvlText w:val=""/>
+      <w:lvlJc w:val="left"/>
+      <w:pPr>
+        <w:ind w:left="5040" w:hanging="360"/>
+      </w:pPr>
+      <w:rPr>
+        <w:rFonts w:ascii="Symbol" w:hAnsi="Symbol" w:hint="default"/>
+      </w:rPr>
+    </w:lvl>
+    <w:lvl w:ilvl="7" w:tplc="04090003" w:tentative="1">
+      <w:start w:val="1"/>
+      <w:numFmt w:val="bullet"/>
+      <w:lvlText w:val="o"/>
+      <w:lvlJc w:val="left"/>
+      <w:pPr>
+        <w:ind w:left="5760" w:hanging="360"/>
+      </w:pPr>
+      <w:rPr>
+        <w:rFonts w:ascii="Courier New" w:hAnsi="Courier New" w:cs="Courier New" w:hint="default"/>
+      </w:rPr>
+    </w:lvl>
+    <w:lvl w:ilvl="8" w:tplc="04090005" w:tentative="1">
+      <w:start w:val="1"/>
+      <w:numFmt w:val="bullet"/>
+      <w:lvlText w:val=""/>
+      <w:lvlJc w:val="left"/>
+      <w:pPr>
+        <w:ind w:left="6480" w:hanging="360"/>
+      </w:pPr>
+      <w:rPr>
+        <w:rFonts w:ascii="Wingdings" w:hAnsi="Wingdings" w:hint="default"/>
+      </w:rPr>
+    </w:lvl>
+  </w:abstractNum>
+  <w:abstractNum w:abstractNumId="8" w15:restartNumberingAfterBreak="0">
+    <w:nsid w:val="73C813FC"/>
+    <w:multiLevelType w:val="hybridMultilevel"/>
+    <w:tmpl w:val="DBB09108"/>
+    <w:lvl w:ilvl="0" w:tplc="04090001">
+      <w:start w:val="1"/>
+      <w:numFmt w:val="bullet"/>
+      <w:lvlText w:val=""/>
+      <w:lvlJc w:val="left"/>
+      <w:pPr>
+        <w:ind w:left="720" w:hanging="360"/>
+      </w:pPr>
+      <w:rPr>
+        <w:rFonts w:ascii="Symbol" w:hAnsi="Symbol" w:hint="default"/>
+      </w:rPr>
+    </w:lvl>
+    <w:lvl w:ilvl="1" w:tplc="04090003">
+      <w:start w:val="1"/>
+      <w:numFmt w:val="bullet"/>
+      <w:lvlText w:val="o"/>
+      <w:lvlJc w:val="left"/>
+      <w:pPr>
+        <w:ind w:left="1440" w:hanging="360"/>
+      </w:pPr>
+      <w:rPr>
+        <w:rFonts w:ascii="Courier New" w:hAnsi="Courier New" w:cs="Courier New" w:hint="default"/>
+      </w:rPr>
+    </w:lvl>
+    <w:lvl w:ilvl="2" w:tplc="04090005" w:tentative="1">
+      <w:start w:val="1"/>
+      <w:numFmt w:val="bullet"/>
+      <w:lvlText w:val=""/>
+      <w:lvlJc w:val="left"/>
+      <w:pPr>
+        <w:ind w:left="2160" w:hanging="360"/>
+      </w:pPr>
+      <w:rPr>
+        <w:rFonts w:ascii="Wingdings" w:hAnsi="Wingdings" w:hint="default"/>
+      </w:rPr>
+    </w:lvl>
+    <w:lvl w:ilvl="3" w:tplc="04090001" w:tentative="1">
+      <w:start w:val="1"/>
+      <w:numFmt w:val="bullet"/>
+      <w:lvlText w:val=""/>
+      <w:lvlJc w:val="left"/>
+      <w:pPr>
+        <w:ind w:left="2880" w:hanging="360"/>
+      </w:pPr>
+      <w:rPr>
+        <w:rFonts w:ascii="Symbol" w:hAnsi="Symbol" w:hint="default"/>
+      </w:rPr>
+    </w:lvl>
+    <w:lvl w:ilvl="4" w:tplc="04090003" w:tentative="1">
+      <w:start w:val="1"/>
+      <w:numFmt w:val="bullet"/>
+      <w:lvlText w:val="o"/>
+      <w:lvlJc w:val="left"/>
+      <w:pPr>
+        <w:ind w:left="3600" w:hanging="360"/>
+      </w:pPr>
+      <w:rPr>
+        <w:rFonts w:ascii="Courier New" w:hAnsi="Courier New" w:cs="Courier New" w:hint="default"/>
+      </w:rPr>
+    </w:lvl>
+    <w:lvl w:ilvl="5" w:tplc="04090005" w:tentative="1">
+      <w:start w:val="1"/>
+      <w:numFmt w:val="bullet"/>
+      <w:lvlText w:val=""/>
+      <w:lvlJc w:val="left"/>
+      <w:pPr>
+        <w:ind w:left="4320" w:hanging="360"/>
+      </w:pPr>
+      <w:rPr>
+        <w:rFonts w:ascii="Wingdings" w:hAnsi="Wingdings" w:hint="default"/>
+      </w:rPr>
+    </w:lvl>
+    <w:lvl w:ilvl="6" w:tplc="04090001" w:tentative="1">
+      <w:start w:val="1"/>
+      <w:numFmt w:val="bullet"/>
+      <w:lvlText w:val=""/>
+      <w:lvlJc w:val="left"/>
+      <w:pPr>
+        <w:ind w:left="5040" w:hanging="360"/>
+      </w:pPr>
+      <w:rPr>
+        <w:rFonts w:ascii="Symbol" w:hAnsi="Symbol" w:hint="default"/>
+      </w:rPr>
+    </w:lvl>
+    <w:lvl w:ilvl="7" w:tplc="04090003" w:tentative="1">
+      <w:start w:val="1"/>
+      <w:numFmt w:val="bullet"/>
+      <w:lvlText w:val="o"/>
+      <w:lvlJc w:val="left"/>
+      <w:pPr>
+        <w:ind w:left="5760" w:hanging="360"/>
+      </w:pPr>
+      <w:rPr>
+        <w:rFonts w:ascii="Courier New" w:hAnsi="Courier New" w:cs="Courier New" w:hint="default"/>
+      </w:rPr>
+    </w:lvl>
+    <w:lvl w:ilvl="8" w:tplc="04090005" w:tentative="1">
+      <w:start w:val="1"/>
+      <w:numFmt w:val="bullet"/>
+      <w:lvlText w:val=""/>
+      <w:lvlJc w:val="left"/>
+      <w:pPr>
+        <w:ind w:left="6480" w:hanging="360"/>
+      </w:pPr>
+      <w:rPr>
+        <w:rFonts w:ascii="Wingdings" w:hAnsi="Wingdings" w:hint="default"/>
+      </w:rPr>
+    </w:lvl>
+  </w:abstractNum>
+  <w:abstractNum w:abstractNumId="9" w15:restartNumberingAfterBreak="0">
     <w:nsid w:val="76817AA4"/>
     <w:multiLevelType w:val="multilevel"/>
     <w:tmpl w:val="9C62E2DE"/>
@@ -3204,7 +3992,7 @@
       </w:rPr>
     </w:lvl>
   </w:abstractNum>
-  <w:abstractNum w:abstractNumId="7" w15:restartNumberingAfterBreak="0">
+  <w:abstractNum w:abstractNumId="10" w15:restartNumberingAfterBreak="0">
     <w:nsid w:val="7C436C18"/>
     <w:multiLevelType w:val="hybridMultilevel"/>
     <w:tmpl w:val="942E1810"/>
@@ -3293,7 +4081,7 @@
       </w:pPr>
     </w:lvl>
   </w:abstractNum>
-  <w:abstractNum w:abstractNumId="8" w15:restartNumberingAfterBreak="0">
+  <w:abstractNum w:abstractNumId="11" w15:restartNumberingAfterBreak="0">
     <w:nsid w:val="7C8427E9"/>
     <w:multiLevelType w:val="hybridMultilevel"/>
     <w:tmpl w:val="A0B4C714"/>
@@ -3410,7 +4198,7 @@
     <w:abstractNumId w:val="3"/>
   </w:num>
   <w:num w:numId="2" w16cid:durableId="2089886238">
-    <w:abstractNumId w:val="5"/>
+    <w:abstractNumId w:val="6"/>
   </w:num>
   <w:num w:numId="3" w16cid:durableId="1686978828">
     <w:abstractNumId w:val="0"/>
@@ -3419,10 +4207,10 @@
     <w:abstractNumId w:val="1"/>
   </w:num>
   <w:num w:numId="5" w16cid:durableId="173542311">
-    <w:abstractNumId w:val="7"/>
+    <w:abstractNumId w:val="10"/>
   </w:num>
   <w:num w:numId="6" w16cid:durableId="1245337441">
-    <w:abstractNumId w:val="6"/>
+    <w:abstractNumId w:val="9"/>
   </w:num>
   <w:num w:numId="7" w16cid:durableId="699859121">
     <w:abstractNumId w:val="4"/>
@@ -3431,6 +4219,15 @@
     <w:abstractNumId w:val="2"/>
   </w:num>
   <w:num w:numId="9" w16cid:durableId="1167130883">
+    <w:abstractNumId w:val="11"/>
+  </w:num>
+  <w:num w:numId="10" w16cid:durableId="96020470">
+    <w:abstractNumId w:val="5"/>
+  </w:num>
+  <w:num w:numId="11" w16cid:durableId="1155486651">
+    <w:abstractNumId w:val="7"/>
+  </w:num>
+  <w:num w:numId="12" w16cid:durableId="1523738807">
     <w:abstractNumId w:val="8"/>
   </w:num>
 </w:numbering>
@@ -4895,6 +5692,16 @@
       </w:tcPr>
     </w:tblStylePr>
   </w:style>
+  <w:style w:type="character" w:styleId="UnresolvedMention">
+    <w:name w:val="Unresolved Mention"/>
+    <w:basedOn w:val="DefaultParagraphFont"/>
+    <w:uiPriority w:val="99"/>
+    <w:rsid w:val="00EE32CA"/>
+    <w:rPr>
+      <w:color w:val="605E5C"/>
+      <w:shd w:val="clear" w:color="auto" w:fill="E1DFDD"/>
+    </w:rPr>
+  </w:style>
 </w:styles>
 </file>
 

</xml_diff>